<commit_message>
Added future predictioi and PnL
</commit_message>
<xml_diff>
--- a/Article.docx
+++ b/Article.docx
@@ -1,6 +1,6 @@
 
 <file path=word/document.xml><?xml version="1.0" encoding="utf-8"?>
-<w:document xmlns:wpc="http://schemas.microsoft.com/office/word/2010/wordprocessingCanvas" xmlns:cx="http://schemas.microsoft.com/office/drawing/2014/chartex" xmlns:cx1="http://schemas.microsoft.com/office/drawing/2015/9/8/chartex" xmlns:cx2="http://schemas.microsoft.com/office/drawing/2015/10/21/chartex" xmlns:cx3="http://schemas.microsoft.com/office/drawing/2016/5/9/chartex" xmlns:cx4="http://schemas.microsoft.com/office/drawing/2016/5/10/chartex" xmlns:cx5="http://schemas.microsoft.com/office/drawing/2016/5/11/chartex" xmlns:cx6="http://schemas.microsoft.com/office/drawing/2016/5/12/chartex" xmlns:cx7="http://schemas.microsoft.com/office/drawing/2016/5/13/chartex" xmlns:cx8="http://schemas.microsoft.com/office/drawing/2016/5/14/chartex" xmlns:mc="http://schemas.openxmlformats.org/markup-compatibility/2006" xmlns:aink="http://schemas.microsoft.com/office/drawing/2016/ink" xmlns:am3d="http://schemas.microsoft.com/office/drawing/2017/model3d" xmlns:o="urn:schemas-microsoft-com:office:office" xmlns:oel="http://schemas.microsoft.com/office/2019/extlst" xmlns:r="http://schemas.openxmlformats.org/officeDocument/2006/relationships" xmlns:m="http://schemas.openxmlformats.org/officeDocument/2006/math" xmlns:v="urn:schemas-microsoft-com:vml" xmlns:wp14="http://schemas.microsoft.com/office/word/2010/wordprocessingDrawing" xmlns:wp="http://schemas.openxmlformats.org/drawingml/2006/wordprocessingDrawing" xmlns:w10="urn:schemas-microsoft-com:office:word" xmlns:w="http://schemas.openxmlformats.org/wordprocessingml/2006/main" xmlns:w14="http://schemas.microsoft.com/office/word/2010/wordml" xmlns:w15="http://schemas.microsoft.com/office/word/2012/wordml" xmlns:w16cex="http://schemas.microsoft.com/office/word/2018/wordml/cex" xmlns:w16cid="http://schemas.microsoft.com/office/word/2016/wordml/cid" xmlns:w16="http://schemas.microsoft.com/office/word/2018/wordml" xmlns:w16sdtdh="http://schemas.microsoft.com/office/word/2020/wordml/sdtdatahash" xmlns:w16se="http://schemas.microsoft.com/office/word/2015/wordml/symex" xmlns:wpg="http://schemas.microsoft.com/office/word/2010/wordprocessingGroup" xmlns:wpi="http://schemas.microsoft.com/office/word/2010/wordprocessingInk" xmlns:wne="http://schemas.microsoft.com/office/word/2006/wordml" xmlns:wps="http://schemas.microsoft.com/office/word/2010/wordprocessingShape" mc:Ignorable="w14 w15 w16se w16cid w16 w16cex w16sdtdh wp14">
+<w:document xmlns:wpc="http://schemas.microsoft.com/office/word/2010/wordprocessingCanvas" xmlns:cx="http://schemas.microsoft.com/office/drawing/2014/chartex" xmlns:cx1="http://schemas.microsoft.com/office/drawing/2015/9/8/chartex" xmlns:cx2="http://schemas.microsoft.com/office/drawing/2015/10/21/chartex" xmlns:cx3="http://schemas.microsoft.com/office/drawing/2016/5/9/chartex" xmlns:cx4="http://schemas.microsoft.com/office/drawing/2016/5/10/chartex" xmlns:cx5="http://schemas.microsoft.com/office/drawing/2016/5/11/chartex" xmlns:cx6="http://schemas.microsoft.com/office/drawing/2016/5/12/chartex" xmlns:cx7="http://schemas.microsoft.com/office/drawing/2016/5/13/chartex" xmlns:cx8="http://schemas.microsoft.com/office/drawing/2016/5/14/chartex" xmlns:mc="http://schemas.openxmlformats.org/markup-compatibility/2006" xmlns:aink="http://schemas.microsoft.com/office/drawing/2016/ink" xmlns:am3d="http://schemas.microsoft.com/office/drawing/2017/model3d" xmlns:o="urn:schemas-microsoft-com:office:office" xmlns:oel="http://schemas.microsoft.com/office/2019/extlst" xmlns:r="http://schemas.openxmlformats.org/officeDocument/2006/relationships" xmlns:m="http://schemas.openxmlformats.org/officeDocument/2006/math" xmlns:v="urn:schemas-microsoft-com:vml" xmlns:wp14="http://schemas.microsoft.com/office/word/2010/wordprocessingDrawing" xmlns:wp="http://schemas.openxmlformats.org/drawingml/2006/wordprocessingDrawing" xmlns:w10="urn:schemas-microsoft-com:office:word" xmlns:w="http://schemas.openxmlformats.org/wordprocessingml/2006/main" xmlns:w14="http://schemas.microsoft.com/office/word/2010/wordml" xmlns:w15="http://schemas.microsoft.com/office/word/2012/wordml" xmlns:w16cex="http://schemas.microsoft.com/office/word/2018/wordml/cex" xmlns:w16cid="http://schemas.microsoft.com/office/word/2016/wordml/cid" xmlns:w16="http://schemas.microsoft.com/office/word/2018/wordml" xmlns:w16du="http://schemas.microsoft.com/office/word/2023/wordml/word16du" xmlns:w16sdtdh="http://schemas.microsoft.com/office/word/2020/wordml/sdtdatahash" xmlns:w16se="http://schemas.microsoft.com/office/word/2015/wordml/symex" xmlns:wpg="http://schemas.microsoft.com/office/word/2010/wordprocessingGroup" xmlns:wpi="http://schemas.microsoft.com/office/word/2010/wordprocessingInk" xmlns:wne="http://schemas.microsoft.com/office/word/2006/wordml" xmlns:wps="http://schemas.microsoft.com/office/word/2010/wordprocessingShape" mc:Ignorable="w14 w15 w16se w16cid w16 w16cex w16sdtdh w16du wp14">
   <w:body>
     <w:p>
       <w:pPr>
@@ -256,7 +256,11 @@
     <w:sdt>
       <w:sdtPr>
         <w:rPr>
-          <w:rFonts w:ascii="Times New Roman" w:hAnsi="Times New Roman" w:cs="Times New Roman"/>
+          <w:rFonts w:ascii="Times New Roman" w:eastAsiaTheme="minorHAnsi" w:hAnsi="Times New Roman" w:cs="Times New Roman"/>
+          <w:color w:val="auto"/>
+          <w:kern w:val="2"/>
+          <w:sz w:val="24"/>
+          <w:szCs w:val="24"/>
           <w:lang w:val="ru-RU"/>
         </w:rPr>
         <w:id w:val="2060588441"/>
@@ -267,11 +271,8 @@
       </w:sdtPr>
       <w:sdtEndPr>
         <w:rPr>
-          <w:rFonts w:eastAsiaTheme="minorHAnsi"/>
           <w:b/>
           <w:bCs/>
-          <w:color w:val="auto"/>
-          <w:kern w:val="2"/>
         </w:rPr>
       </w:sdtEndPr>
       <w:sdtContent>
@@ -285,9 +286,8 @@
           <w:r>
             <w:rPr>
               <w:rFonts w:ascii="Times New Roman" w:hAnsi="Times New Roman" w:cs="Times New Roman"/>
-              <w:lang w:val="ru-RU"/>
             </w:rPr>
-            <w:t>Оглавление</w:t>
+            <w:t>Content</w:t>
           </w:r>
         </w:p>
         <w:p>
@@ -297,10 +297,8 @@
               <w:tab w:val="right" w:leader="dot" w:pos="9350"/>
             </w:tabs>
             <w:rPr>
-              <w:rFonts w:ascii="Times New Roman" w:eastAsiaTheme="minorEastAsia" w:hAnsi="Times New Roman" w:cs="Times New Roman"/>
+              <w:rFonts w:eastAsiaTheme="minorEastAsia"/>
               <w:noProof/>
-              <w:sz w:val="32"/>
-              <w:szCs w:val="32"/>
             </w:rPr>
           </w:pPr>
           <w:r>
@@ -327,7 +325,7 @@
             </w:rPr>
             <w:fldChar w:fldCharType="separate"/>
           </w:r>
-          <w:hyperlink w:anchor="_Toc161948772" w:history="1">
+          <w:hyperlink w:anchor="_Toc162280956" w:history="1">
             <w:r>
               <w:rPr>
                 <w:rStyle w:val="ac"/>
@@ -335,77 +333,54 @@
                 <w:b/>
                 <w:bCs/>
                 <w:noProof/>
-                <w:sz w:val="32"/>
-                <w:szCs w:val="32"/>
               </w:rPr>
               <w:t>Abstract</w:t>
             </w:r>
             <w:r>
               <w:rPr>
-                <w:rFonts w:ascii="Times New Roman" w:hAnsi="Times New Roman" w:cs="Times New Roman"/>
                 <w:noProof/>
                 <w:webHidden/>
-                <w:sz w:val="32"/>
-                <w:szCs w:val="32"/>
               </w:rPr>
               <w:tab/>
             </w:r>
             <w:r>
               <w:rPr>
-                <w:rFonts w:ascii="Times New Roman" w:hAnsi="Times New Roman" w:cs="Times New Roman"/>
                 <w:noProof/>
                 <w:webHidden/>
-                <w:sz w:val="32"/>
-                <w:szCs w:val="32"/>
               </w:rPr>
               <w:fldChar w:fldCharType="begin"/>
             </w:r>
             <w:r>
               <w:rPr>
-                <w:rFonts w:ascii="Times New Roman" w:hAnsi="Times New Roman" w:cs="Times New Roman"/>
                 <w:noProof/>
                 <w:webHidden/>
-                <w:sz w:val="32"/>
-                <w:szCs w:val="32"/>
-              </w:rPr>
-              <w:instrText xml:space="preserve"> PAGEREF _Toc161948772 \h </w:instrText>
-            </w:r>
-            <w:r>
-              <w:rPr>
-                <w:rFonts w:ascii="Times New Roman" w:hAnsi="Times New Roman" w:cs="Times New Roman"/>
+              </w:rPr>
+              <w:instrText xml:space="preserve"> PAGEREF _Toc162280956 \h </w:instrText>
+            </w:r>
+            <w:r>
+              <w:rPr>
                 <w:noProof/>
                 <w:webHidden/>
-                <w:sz w:val="32"/>
-                <w:szCs w:val="32"/>
-              </w:rPr>
-            </w:r>
-            <w:r>
-              <w:rPr>
-                <w:rFonts w:ascii="Times New Roman" w:hAnsi="Times New Roman" w:cs="Times New Roman"/>
+              </w:rPr>
+            </w:r>
+            <w:r>
+              <w:rPr>
                 <w:noProof/>
                 <w:webHidden/>
-                <w:sz w:val="32"/>
-                <w:szCs w:val="32"/>
               </w:rPr>
               <w:fldChar w:fldCharType="separate"/>
             </w:r>
             <w:r>
               <w:rPr>
-                <w:rFonts w:ascii="Times New Roman" w:hAnsi="Times New Roman" w:cs="Times New Roman"/>
                 <w:noProof/>
                 <w:webHidden/>
-                <w:sz w:val="32"/>
-                <w:szCs w:val="32"/>
-              </w:rPr>
-              <w:t>3</w:t>
-            </w:r>
-            <w:r>
-              <w:rPr>
-                <w:rFonts w:ascii="Times New Roman" w:hAnsi="Times New Roman" w:cs="Times New Roman"/>
+              </w:rPr>
+              <w:t>2</w:t>
+            </w:r>
+            <w:r>
+              <w:rPr>
                 <w:noProof/>
                 <w:webHidden/>
-                <w:sz w:val="32"/>
-                <w:szCs w:val="32"/>
               </w:rPr>
               <w:fldChar w:fldCharType="end"/>
             </w:r>
@@ -419,13 +394,13 @@
               <w:tab w:val="right" w:leader="dot" w:pos="9350"/>
             </w:tabs>
             <w:rPr>
-              <w:rFonts w:ascii="Times New Roman" w:eastAsiaTheme="minorEastAsia" w:hAnsi="Times New Roman" w:cs="Times New Roman"/>
+              <w:rFonts w:eastAsiaTheme="minorEastAsia"/>
               <w:noProof/>
-              <w:sz w:val="32"/>
-              <w:szCs w:val="32"/>
+              <w:sz w:val="28"/>
+              <w:szCs w:val="28"/>
             </w:rPr>
           </w:pPr>
-          <w:hyperlink w:anchor="_Toc161948773" w:history="1">
+          <w:hyperlink w:anchor="_Toc162280957" w:history="1">
             <w:r>
               <w:rPr>
                 <w:rStyle w:val="ac"/>
@@ -433,17 +408,17 @@
                 <w:b/>
                 <w:bCs/>
                 <w:noProof/>
-                <w:sz w:val="32"/>
-                <w:szCs w:val="32"/>
+                <w:sz w:val="28"/>
+                <w:szCs w:val="28"/>
               </w:rPr>
               <w:t>1.</w:t>
             </w:r>
             <w:r>
               <w:rPr>
-                <w:rFonts w:ascii="Times New Roman" w:eastAsiaTheme="minorEastAsia" w:hAnsi="Times New Roman" w:cs="Times New Roman"/>
+                <w:rFonts w:eastAsiaTheme="minorEastAsia"/>
                 <w:noProof/>
-                <w:sz w:val="32"/>
-                <w:szCs w:val="32"/>
+                <w:sz w:val="28"/>
+                <w:szCs w:val="28"/>
               </w:rPr>
               <w:tab/>
             </w:r>
@@ -454,77 +429,70 @@
                 <w:b/>
                 <w:bCs/>
                 <w:noProof/>
-                <w:sz w:val="32"/>
-                <w:szCs w:val="32"/>
+                <w:sz w:val="28"/>
+                <w:szCs w:val="28"/>
               </w:rPr>
               <w:t>Introduction</w:t>
             </w:r>
             <w:r>
               <w:rPr>
-                <w:rFonts w:ascii="Times New Roman" w:hAnsi="Times New Roman" w:cs="Times New Roman"/>
                 <w:noProof/>
                 <w:webHidden/>
-                <w:sz w:val="32"/>
-                <w:szCs w:val="32"/>
+                <w:sz w:val="28"/>
+                <w:szCs w:val="28"/>
               </w:rPr>
               <w:tab/>
             </w:r>
             <w:r>
               <w:rPr>
-                <w:rFonts w:ascii="Times New Roman" w:hAnsi="Times New Roman" w:cs="Times New Roman"/>
                 <w:noProof/>
                 <w:webHidden/>
-                <w:sz w:val="32"/>
-                <w:szCs w:val="32"/>
+                <w:sz w:val="28"/>
+                <w:szCs w:val="28"/>
               </w:rPr>
               <w:fldChar w:fldCharType="begin"/>
             </w:r>
             <w:r>
               <w:rPr>
-                <w:rFonts w:ascii="Times New Roman" w:hAnsi="Times New Roman" w:cs="Times New Roman"/>
                 <w:noProof/>
                 <w:webHidden/>
-                <w:sz w:val="32"/>
-                <w:szCs w:val="32"/>
-              </w:rPr>
-              <w:instrText xml:space="preserve"> PAGEREF _Toc161948773 \h </w:instrText>
-            </w:r>
-            <w:r>
-              <w:rPr>
-                <w:rFonts w:ascii="Times New Roman" w:hAnsi="Times New Roman" w:cs="Times New Roman"/>
+                <w:sz w:val="28"/>
+                <w:szCs w:val="28"/>
+              </w:rPr>
+              <w:instrText xml:space="preserve"> PAGEREF _Toc162280957 \h </w:instrText>
+            </w:r>
+            <w:r>
+              <w:rPr>
                 <w:noProof/>
                 <w:webHidden/>
-                <w:sz w:val="32"/>
-                <w:szCs w:val="32"/>
-              </w:rPr>
-            </w:r>
-            <w:r>
-              <w:rPr>
-                <w:rFonts w:ascii="Times New Roman" w:hAnsi="Times New Roman" w:cs="Times New Roman"/>
+                <w:sz w:val="28"/>
+                <w:szCs w:val="28"/>
+              </w:rPr>
+            </w:r>
+            <w:r>
+              <w:rPr>
                 <w:noProof/>
                 <w:webHidden/>
-                <w:sz w:val="32"/>
-                <w:szCs w:val="32"/>
+                <w:sz w:val="28"/>
+                <w:szCs w:val="28"/>
               </w:rPr>
               <w:fldChar w:fldCharType="separate"/>
             </w:r>
             <w:r>
               <w:rPr>
-                <w:rFonts w:ascii="Times New Roman" w:hAnsi="Times New Roman" w:cs="Times New Roman"/>
                 <w:noProof/>
                 <w:webHidden/>
-                <w:sz w:val="32"/>
-                <w:szCs w:val="32"/>
+                <w:sz w:val="28"/>
+                <w:szCs w:val="28"/>
               </w:rPr>
               <w:t>3</w:t>
             </w:r>
             <w:r>
               <w:rPr>
-                <w:rFonts w:ascii="Times New Roman" w:hAnsi="Times New Roman" w:cs="Times New Roman"/>
                 <w:noProof/>
                 <w:webHidden/>
-                <w:sz w:val="32"/>
-                <w:szCs w:val="32"/>
+                <w:sz w:val="28"/>
+                <w:szCs w:val="28"/>
               </w:rPr>
               <w:fldChar w:fldCharType="end"/>
             </w:r>
@@ -538,13 +506,13 @@
               <w:tab w:val="right" w:leader="dot" w:pos="9350"/>
             </w:tabs>
             <w:rPr>
-              <w:rFonts w:ascii="Times New Roman" w:eastAsiaTheme="minorEastAsia" w:hAnsi="Times New Roman" w:cs="Times New Roman"/>
+              <w:rFonts w:eastAsiaTheme="minorEastAsia"/>
               <w:noProof/>
-              <w:sz w:val="32"/>
-              <w:szCs w:val="32"/>
+              <w:sz w:val="28"/>
+              <w:szCs w:val="28"/>
             </w:rPr>
           </w:pPr>
-          <w:hyperlink w:anchor="_Toc161948774" w:history="1">
+          <w:hyperlink w:anchor="_Toc162280958" w:history="1">
             <w:r>
               <w:rPr>
                 <w:rStyle w:val="ac"/>
@@ -552,17 +520,17 @@
                 <w:b/>
                 <w:bCs/>
                 <w:noProof/>
-                <w:sz w:val="32"/>
-                <w:szCs w:val="32"/>
+                <w:sz w:val="28"/>
+                <w:szCs w:val="28"/>
               </w:rPr>
               <w:t>2.</w:t>
             </w:r>
             <w:r>
               <w:rPr>
-                <w:rFonts w:ascii="Times New Roman" w:eastAsiaTheme="minorEastAsia" w:hAnsi="Times New Roman" w:cs="Times New Roman"/>
+                <w:rFonts w:eastAsiaTheme="minorEastAsia"/>
                 <w:noProof/>
-                <w:sz w:val="32"/>
-                <w:szCs w:val="32"/>
+                <w:sz w:val="28"/>
+                <w:szCs w:val="28"/>
               </w:rPr>
               <w:tab/>
             </w:r>
@@ -573,77 +541,70 @@
                 <w:b/>
                 <w:bCs/>
                 <w:noProof/>
-                <w:sz w:val="32"/>
-                <w:szCs w:val="32"/>
+                <w:sz w:val="28"/>
+                <w:szCs w:val="28"/>
               </w:rPr>
               <w:t>Description of strategy</w:t>
             </w:r>
             <w:r>
               <w:rPr>
-                <w:rFonts w:ascii="Times New Roman" w:hAnsi="Times New Roman" w:cs="Times New Roman"/>
                 <w:noProof/>
                 <w:webHidden/>
-                <w:sz w:val="32"/>
-                <w:szCs w:val="32"/>
+                <w:sz w:val="28"/>
+                <w:szCs w:val="28"/>
               </w:rPr>
               <w:tab/>
             </w:r>
             <w:r>
               <w:rPr>
-                <w:rFonts w:ascii="Times New Roman" w:hAnsi="Times New Roman" w:cs="Times New Roman"/>
                 <w:noProof/>
                 <w:webHidden/>
-                <w:sz w:val="32"/>
-                <w:szCs w:val="32"/>
+                <w:sz w:val="28"/>
+                <w:szCs w:val="28"/>
               </w:rPr>
               <w:fldChar w:fldCharType="begin"/>
             </w:r>
             <w:r>
               <w:rPr>
-                <w:rFonts w:ascii="Times New Roman" w:hAnsi="Times New Roman" w:cs="Times New Roman"/>
                 <w:noProof/>
                 <w:webHidden/>
-                <w:sz w:val="32"/>
-                <w:szCs w:val="32"/>
-              </w:rPr>
-              <w:instrText xml:space="preserve"> PAGEREF _Toc161948774 \h </w:instrText>
-            </w:r>
-            <w:r>
-              <w:rPr>
-                <w:rFonts w:ascii="Times New Roman" w:hAnsi="Times New Roman" w:cs="Times New Roman"/>
+                <w:sz w:val="28"/>
+                <w:szCs w:val="28"/>
+              </w:rPr>
+              <w:instrText xml:space="preserve"> PAGEREF _Toc162280958 \h </w:instrText>
+            </w:r>
+            <w:r>
+              <w:rPr>
                 <w:noProof/>
                 <w:webHidden/>
-                <w:sz w:val="32"/>
-                <w:szCs w:val="32"/>
-              </w:rPr>
-            </w:r>
-            <w:r>
-              <w:rPr>
-                <w:rFonts w:ascii="Times New Roman" w:hAnsi="Times New Roman" w:cs="Times New Roman"/>
+                <w:sz w:val="28"/>
+                <w:szCs w:val="28"/>
+              </w:rPr>
+            </w:r>
+            <w:r>
+              <w:rPr>
                 <w:noProof/>
                 <w:webHidden/>
-                <w:sz w:val="32"/>
-                <w:szCs w:val="32"/>
+                <w:sz w:val="28"/>
+                <w:szCs w:val="28"/>
               </w:rPr>
               <w:fldChar w:fldCharType="separate"/>
             </w:r>
             <w:r>
               <w:rPr>
-                <w:rFonts w:ascii="Times New Roman" w:hAnsi="Times New Roman" w:cs="Times New Roman"/>
                 <w:noProof/>
                 <w:webHidden/>
-                <w:sz w:val="32"/>
-                <w:szCs w:val="32"/>
+                <w:sz w:val="28"/>
+                <w:szCs w:val="28"/>
               </w:rPr>
               <w:t>4</w:t>
             </w:r>
             <w:r>
               <w:rPr>
-                <w:rFonts w:ascii="Times New Roman" w:hAnsi="Times New Roman" w:cs="Times New Roman"/>
                 <w:noProof/>
                 <w:webHidden/>
-                <w:sz w:val="32"/>
-                <w:szCs w:val="32"/>
+                <w:sz w:val="28"/>
+                <w:szCs w:val="28"/>
               </w:rPr>
               <w:fldChar w:fldCharType="end"/>
             </w:r>
@@ -657,13 +618,13 @@
               <w:tab w:val="right" w:leader="dot" w:pos="9350"/>
             </w:tabs>
             <w:rPr>
-              <w:rFonts w:ascii="Times New Roman" w:eastAsiaTheme="minorEastAsia" w:hAnsi="Times New Roman" w:cs="Times New Roman"/>
+              <w:rFonts w:eastAsiaTheme="minorEastAsia"/>
               <w:noProof/>
-              <w:sz w:val="32"/>
-              <w:szCs w:val="32"/>
+              <w:sz w:val="28"/>
+              <w:szCs w:val="28"/>
             </w:rPr>
           </w:pPr>
-          <w:hyperlink w:anchor="_Toc161948775" w:history="1">
+          <w:hyperlink w:anchor="_Toc162280959" w:history="1">
             <w:r>
               <w:rPr>
                 <w:rStyle w:val="ac"/>
@@ -671,17 +632,17 @@
                 <w:b/>
                 <w:bCs/>
                 <w:noProof/>
-                <w:sz w:val="32"/>
-                <w:szCs w:val="32"/>
+                <w:sz w:val="28"/>
+                <w:szCs w:val="28"/>
               </w:rPr>
               <w:t>2.1</w:t>
             </w:r>
             <w:r>
               <w:rPr>
-                <w:rFonts w:ascii="Times New Roman" w:eastAsiaTheme="minorEastAsia" w:hAnsi="Times New Roman" w:cs="Times New Roman"/>
+                <w:rFonts w:eastAsiaTheme="minorEastAsia"/>
                 <w:noProof/>
-                <w:sz w:val="32"/>
-                <w:szCs w:val="32"/>
+                <w:sz w:val="28"/>
+                <w:szCs w:val="28"/>
               </w:rPr>
               <w:tab/>
             </w:r>
@@ -692,77 +653,70 @@
                 <w:b/>
                 <w:bCs/>
                 <w:noProof/>
-                <w:sz w:val="32"/>
-                <w:szCs w:val="32"/>
+                <w:sz w:val="28"/>
+                <w:szCs w:val="28"/>
               </w:rPr>
               <w:t>Data</w:t>
             </w:r>
             <w:r>
               <w:rPr>
-                <w:rFonts w:ascii="Times New Roman" w:hAnsi="Times New Roman" w:cs="Times New Roman"/>
                 <w:noProof/>
                 <w:webHidden/>
-                <w:sz w:val="32"/>
-                <w:szCs w:val="32"/>
+                <w:sz w:val="28"/>
+                <w:szCs w:val="28"/>
               </w:rPr>
               <w:tab/>
             </w:r>
             <w:r>
               <w:rPr>
-                <w:rFonts w:ascii="Times New Roman" w:hAnsi="Times New Roman" w:cs="Times New Roman"/>
                 <w:noProof/>
                 <w:webHidden/>
-                <w:sz w:val="32"/>
-                <w:szCs w:val="32"/>
+                <w:sz w:val="28"/>
+                <w:szCs w:val="28"/>
               </w:rPr>
               <w:fldChar w:fldCharType="begin"/>
             </w:r>
             <w:r>
               <w:rPr>
-                <w:rFonts w:ascii="Times New Roman" w:hAnsi="Times New Roman" w:cs="Times New Roman"/>
                 <w:noProof/>
                 <w:webHidden/>
-                <w:sz w:val="32"/>
-                <w:szCs w:val="32"/>
-              </w:rPr>
-              <w:instrText xml:space="preserve"> PAGEREF _Toc161948775 \h </w:instrText>
-            </w:r>
-            <w:r>
-              <w:rPr>
-                <w:rFonts w:ascii="Times New Roman" w:hAnsi="Times New Roman" w:cs="Times New Roman"/>
+                <w:sz w:val="28"/>
+                <w:szCs w:val="28"/>
+              </w:rPr>
+              <w:instrText xml:space="preserve"> PAGEREF _Toc162280959 \h </w:instrText>
+            </w:r>
+            <w:r>
+              <w:rPr>
                 <w:noProof/>
                 <w:webHidden/>
-                <w:sz w:val="32"/>
-                <w:szCs w:val="32"/>
-              </w:rPr>
-            </w:r>
-            <w:r>
-              <w:rPr>
-                <w:rFonts w:ascii="Times New Roman" w:hAnsi="Times New Roman" w:cs="Times New Roman"/>
+                <w:sz w:val="28"/>
+                <w:szCs w:val="28"/>
+              </w:rPr>
+            </w:r>
+            <w:r>
+              <w:rPr>
                 <w:noProof/>
                 <w:webHidden/>
-                <w:sz w:val="32"/>
-                <w:szCs w:val="32"/>
+                <w:sz w:val="28"/>
+                <w:szCs w:val="28"/>
               </w:rPr>
               <w:fldChar w:fldCharType="separate"/>
             </w:r>
             <w:r>
               <w:rPr>
-                <w:rFonts w:ascii="Times New Roman" w:hAnsi="Times New Roman" w:cs="Times New Roman"/>
                 <w:noProof/>
                 <w:webHidden/>
-                <w:sz w:val="32"/>
-                <w:szCs w:val="32"/>
+                <w:sz w:val="28"/>
+                <w:szCs w:val="28"/>
               </w:rPr>
               <w:t>4</w:t>
             </w:r>
             <w:r>
               <w:rPr>
-                <w:rFonts w:ascii="Times New Roman" w:hAnsi="Times New Roman" w:cs="Times New Roman"/>
                 <w:noProof/>
                 <w:webHidden/>
-                <w:sz w:val="32"/>
-                <w:szCs w:val="32"/>
+                <w:sz w:val="28"/>
+                <w:szCs w:val="28"/>
               </w:rPr>
               <w:fldChar w:fldCharType="end"/>
             </w:r>
@@ -776,13 +730,13 @@
               <w:tab w:val="right" w:leader="dot" w:pos="9350"/>
             </w:tabs>
             <w:rPr>
-              <w:rFonts w:ascii="Times New Roman" w:eastAsiaTheme="minorEastAsia" w:hAnsi="Times New Roman" w:cs="Times New Roman"/>
+              <w:rFonts w:eastAsiaTheme="minorEastAsia"/>
               <w:noProof/>
-              <w:sz w:val="32"/>
-              <w:szCs w:val="32"/>
+              <w:sz w:val="28"/>
+              <w:szCs w:val="28"/>
             </w:rPr>
           </w:pPr>
-          <w:hyperlink w:anchor="_Toc161948776" w:history="1">
+          <w:hyperlink w:anchor="_Toc162280960" w:history="1">
             <w:r>
               <w:rPr>
                 <w:rStyle w:val="ac"/>
@@ -790,17 +744,17 @@
                 <w:b/>
                 <w:bCs/>
                 <w:noProof/>
-                <w:sz w:val="32"/>
-                <w:szCs w:val="32"/>
+                <w:sz w:val="28"/>
+                <w:szCs w:val="28"/>
               </w:rPr>
               <w:t>2.2</w:t>
             </w:r>
             <w:r>
               <w:rPr>
-                <w:rFonts w:ascii="Times New Roman" w:eastAsiaTheme="minorEastAsia" w:hAnsi="Times New Roman" w:cs="Times New Roman"/>
+                <w:rFonts w:eastAsiaTheme="minorEastAsia"/>
                 <w:noProof/>
-                <w:sz w:val="32"/>
-                <w:szCs w:val="32"/>
+                <w:sz w:val="28"/>
+                <w:szCs w:val="28"/>
               </w:rPr>
               <w:tab/>
             </w:r>
@@ -811,77 +765,70 @@
                 <w:b/>
                 <w:bCs/>
                 <w:noProof/>
-                <w:sz w:val="32"/>
-                <w:szCs w:val="32"/>
+                <w:sz w:val="28"/>
+                <w:szCs w:val="28"/>
               </w:rPr>
               <w:t>Summary Statistics</w:t>
             </w:r>
             <w:r>
               <w:rPr>
-                <w:rFonts w:ascii="Times New Roman" w:hAnsi="Times New Roman" w:cs="Times New Roman"/>
                 <w:noProof/>
                 <w:webHidden/>
-                <w:sz w:val="32"/>
-                <w:szCs w:val="32"/>
+                <w:sz w:val="28"/>
+                <w:szCs w:val="28"/>
               </w:rPr>
               <w:tab/>
             </w:r>
             <w:r>
               <w:rPr>
-                <w:rFonts w:ascii="Times New Roman" w:hAnsi="Times New Roman" w:cs="Times New Roman"/>
                 <w:noProof/>
                 <w:webHidden/>
-                <w:sz w:val="32"/>
-                <w:szCs w:val="32"/>
+                <w:sz w:val="28"/>
+                <w:szCs w:val="28"/>
               </w:rPr>
               <w:fldChar w:fldCharType="begin"/>
             </w:r>
             <w:r>
               <w:rPr>
-                <w:rFonts w:ascii="Times New Roman" w:hAnsi="Times New Roman" w:cs="Times New Roman"/>
                 <w:noProof/>
                 <w:webHidden/>
-                <w:sz w:val="32"/>
-                <w:szCs w:val="32"/>
-              </w:rPr>
-              <w:instrText xml:space="preserve"> PAGEREF _Toc161948776 \h </w:instrText>
-            </w:r>
-            <w:r>
-              <w:rPr>
-                <w:rFonts w:ascii="Times New Roman" w:hAnsi="Times New Roman" w:cs="Times New Roman"/>
+                <w:sz w:val="28"/>
+                <w:szCs w:val="28"/>
+              </w:rPr>
+              <w:instrText xml:space="preserve"> PAGEREF _Toc162280960 \h </w:instrText>
+            </w:r>
+            <w:r>
+              <w:rPr>
                 <w:noProof/>
                 <w:webHidden/>
-                <w:sz w:val="32"/>
-                <w:szCs w:val="32"/>
-              </w:rPr>
-            </w:r>
-            <w:r>
-              <w:rPr>
-                <w:rFonts w:ascii="Times New Roman" w:hAnsi="Times New Roman" w:cs="Times New Roman"/>
+                <w:sz w:val="28"/>
+                <w:szCs w:val="28"/>
+              </w:rPr>
+            </w:r>
+            <w:r>
+              <w:rPr>
                 <w:noProof/>
                 <w:webHidden/>
-                <w:sz w:val="32"/>
-                <w:szCs w:val="32"/>
+                <w:sz w:val="28"/>
+                <w:szCs w:val="28"/>
               </w:rPr>
               <w:fldChar w:fldCharType="separate"/>
             </w:r>
             <w:r>
               <w:rPr>
-                <w:rFonts w:ascii="Times New Roman" w:hAnsi="Times New Roman" w:cs="Times New Roman"/>
                 <w:noProof/>
                 <w:webHidden/>
-                <w:sz w:val="32"/>
-                <w:szCs w:val="32"/>
+                <w:sz w:val="28"/>
+                <w:szCs w:val="28"/>
               </w:rPr>
               <w:t>7</w:t>
             </w:r>
             <w:r>
               <w:rPr>
-                <w:rFonts w:ascii="Times New Roman" w:hAnsi="Times New Roman" w:cs="Times New Roman"/>
                 <w:noProof/>
                 <w:webHidden/>
-                <w:sz w:val="32"/>
-                <w:szCs w:val="32"/>
+                <w:sz w:val="28"/>
+                <w:szCs w:val="28"/>
               </w:rPr>
               <w:fldChar w:fldCharType="end"/>
             </w:r>
@@ -895,13 +842,13 @@
               <w:tab w:val="right" w:leader="dot" w:pos="9350"/>
             </w:tabs>
             <w:rPr>
-              <w:rFonts w:ascii="Times New Roman" w:eastAsiaTheme="minorEastAsia" w:hAnsi="Times New Roman" w:cs="Times New Roman"/>
+              <w:rFonts w:eastAsiaTheme="minorEastAsia"/>
               <w:noProof/>
-              <w:sz w:val="32"/>
-              <w:szCs w:val="32"/>
+              <w:sz w:val="28"/>
+              <w:szCs w:val="28"/>
             </w:rPr>
           </w:pPr>
-          <w:hyperlink w:anchor="_Toc161948777" w:history="1">
+          <w:hyperlink w:anchor="_Toc162280961" w:history="1">
             <w:r>
               <w:rPr>
                 <w:rStyle w:val="ac"/>
@@ -909,17 +856,17 @@
                 <w:b/>
                 <w:bCs/>
                 <w:noProof/>
-                <w:sz w:val="32"/>
-                <w:szCs w:val="32"/>
+                <w:sz w:val="28"/>
+                <w:szCs w:val="28"/>
               </w:rPr>
               <w:t>3.</w:t>
             </w:r>
             <w:r>
               <w:rPr>
-                <w:rFonts w:ascii="Times New Roman" w:eastAsiaTheme="minorEastAsia" w:hAnsi="Times New Roman" w:cs="Times New Roman"/>
+                <w:rFonts w:eastAsiaTheme="minorEastAsia"/>
                 <w:noProof/>
-                <w:sz w:val="32"/>
-                <w:szCs w:val="32"/>
+                <w:sz w:val="28"/>
+                <w:szCs w:val="28"/>
               </w:rPr>
               <w:tab/>
             </w:r>
@@ -930,77 +877,70 @@
                 <w:b/>
                 <w:bCs/>
                 <w:noProof/>
-                <w:sz w:val="32"/>
-                <w:szCs w:val="32"/>
+                <w:sz w:val="28"/>
+                <w:szCs w:val="28"/>
               </w:rPr>
               <w:t>Contemporaneous cross-impact</w:t>
             </w:r>
             <w:r>
               <w:rPr>
-                <w:rFonts w:ascii="Times New Roman" w:hAnsi="Times New Roman" w:cs="Times New Roman"/>
                 <w:noProof/>
                 <w:webHidden/>
-                <w:sz w:val="32"/>
-                <w:szCs w:val="32"/>
+                <w:sz w:val="28"/>
+                <w:szCs w:val="28"/>
               </w:rPr>
               <w:tab/>
             </w:r>
             <w:r>
               <w:rPr>
-                <w:rFonts w:ascii="Times New Roman" w:hAnsi="Times New Roman" w:cs="Times New Roman"/>
                 <w:noProof/>
                 <w:webHidden/>
-                <w:sz w:val="32"/>
-                <w:szCs w:val="32"/>
+                <w:sz w:val="28"/>
+                <w:szCs w:val="28"/>
               </w:rPr>
               <w:fldChar w:fldCharType="begin"/>
             </w:r>
             <w:r>
               <w:rPr>
-                <w:rFonts w:ascii="Times New Roman" w:hAnsi="Times New Roman" w:cs="Times New Roman"/>
                 <w:noProof/>
                 <w:webHidden/>
-                <w:sz w:val="32"/>
-                <w:szCs w:val="32"/>
-              </w:rPr>
-              <w:instrText xml:space="preserve"> PAGEREF _Toc161948777 \h </w:instrText>
-            </w:r>
-            <w:r>
-              <w:rPr>
-                <w:rFonts w:ascii="Times New Roman" w:hAnsi="Times New Roman" w:cs="Times New Roman"/>
+                <w:sz w:val="28"/>
+                <w:szCs w:val="28"/>
+              </w:rPr>
+              <w:instrText xml:space="preserve"> PAGEREF _Toc162280961 \h </w:instrText>
+            </w:r>
+            <w:r>
+              <w:rPr>
                 <w:noProof/>
                 <w:webHidden/>
-                <w:sz w:val="32"/>
-                <w:szCs w:val="32"/>
-              </w:rPr>
-            </w:r>
-            <w:r>
-              <w:rPr>
-                <w:rFonts w:ascii="Times New Roman" w:hAnsi="Times New Roman" w:cs="Times New Roman"/>
+                <w:sz w:val="28"/>
+                <w:szCs w:val="28"/>
+              </w:rPr>
+            </w:r>
+            <w:r>
+              <w:rPr>
                 <w:noProof/>
                 <w:webHidden/>
-                <w:sz w:val="32"/>
-                <w:szCs w:val="32"/>
+                <w:sz w:val="28"/>
+                <w:szCs w:val="28"/>
               </w:rPr>
               <w:fldChar w:fldCharType="separate"/>
             </w:r>
             <w:r>
               <w:rPr>
-                <w:rFonts w:ascii="Times New Roman" w:hAnsi="Times New Roman" w:cs="Times New Roman"/>
                 <w:noProof/>
                 <w:webHidden/>
-                <w:sz w:val="32"/>
-                <w:szCs w:val="32"/>
+                <w:sz w:val="28"/>
+                <w:szCs w:val="28"/>
               </w:rPr>
               <w:t>8</w:t>
             </w:r>
             <w:r>
               <w:rPr>
-                <w:rFonts w:ascii="Times New Roman" w:hAnsi="Times New Roman" w:cs="Times New Roman"/>
                 <w:noProof/>
                 <w:webHidden/>
-                <w:sz w:val="32"/>
-                <w:szCs w:val="32"/>
+                <w:sz w:val="28"/>
+                <w:szCs w:val="28"/>
               </w:rPr>
               <w:fldChar w:fldCharType="end"/>
             </w:r>
@@ -1014,13 +954,13 @@
               <w:tab w:val="right" w:leader="dot" w:pos="9350"/>
             </w:tabs>
             <w:rPr>
-              <w:rFonts w:ascii="Times New Roman" w:eastAsiaTheme="minorEastAsia" w:hAnsi="Times New Roman" w:cs="Times New Roman"/>
+              <w:rFonts w:eastAsiaTheme="minorEastAsia"/>
               <w:noProof/>
-              <w:sz w:val="32"/>
-              <w:szCs w:val="32"/>
+              <w:sz w:val="28"/>
+              <w:szCs w:val="28"/>
             </w:rPr>
           </w:pPr>
-          <w:hyperlink w:anchor="_Toc161948778" w:history="1">
+          <w:hyperlink w:anchor="_Toc162280962" w:history="1">
             <w:r>
               <w:rPr>
                 <w:rStyle w:val="ac"/>
@@ -1028,17 +968,17 @@
                 <w:b/>
                 <w:bCs/>
                 <w:noProof/>
-                <w:sz w:val="32"/>
-                <w:szCs w:val="32"/>
+                <w:sz w:val="28"/>
+                <w:szCs w:val="28"/>
               </w:rPr>
               <w:t>3.1</w:t>
             </w:r>
             <w:r>
               <w:rPr>
-                <w:rFonts w:ascii="Times New Roman" w:eastAsiaTheme="minorEastAsia" w:hAnsi="Times New Roman" w:cs="Times New Roman"/>
+                <w:rFonts w:eastAsiaTheme="minorEastAsia"/>
                 <w:noProof/>
-                <w:sz w:val="32"/>
-                <w:szCs w:val="32"/>
+                <w:sz w:val="28"/>
+                <w:szCs w:val="28"/>
               </w:rPr>
               <w:tab/>
             </w:r>
@@ -1049,196 +989,70 @@
                 <w:b/>
                 <w:bCs/>
                 <w:noProof/>
-                <w:sz w:val="32"/>
-                <w:szCs w:val="32"/>
+                <w:sz w:val="28"/>
+                <w:szCs w:val="28"/>
               </w:rPr>
               <w:t>Models</w:t>
             </w:r>
             <w:r>
               <w:rPr>
-                <w:rFonts w:ascii="Times New Roman" w:hAnsi="Times New Roman" w:cs="Times New Roman"/>
                 <w:noProof/>
                 <w:webHidden/>
-                <w:sz w:val="32"/>
-                <w:szCs w:val="32"/>
+                <w:sz w:val="28"/>
+                <w:szCs w:val="28"/>
               </w:rPr>
               <w:tab/>
             </w:r>
             <w:r>
               <w:rPr>
-                <w:rFonts w:ascii="Times New Roman" w:hAnsi="Times New Roman" w:cs="Times New Roman"/>
                 <w:noProof/>
                 <w:webHidden/>
-                <w:sz w:val="32"/>
-                <w:szCs w:val="32"/>
+                <w:sz w:val="28"/>
+                <w:szCs w:val="28"/>
               </w:rPr>
               <w:fldChar w:fldCharType="begin"/>
             </w:r>
             <w:r>
               <w:rPr>
-                <w:rFonts w:ascii="Times New Roman" w:hAnsi="Times New Roman" w:cs="Times New Roman"/>
                 <w:noProof/>
                 <w:webHidden/>
-                <w:sz w:val="32"/>
-                <w:szCs w:val="32"/>
-              </w:rPr>
-              <w:instrText xml:space="preserve"> PAGEREF _Toc161948778 \h </w:instrText>
-            </w:r>
-            <w:r>
-              <w:rPr>
-                <w:rFonts w:ascii="Times New Roman" w:hAnsi="Times New Roman" w:cs="Times New Roman"/>
+                <w:sz w:val="28"/>
+                <w:szCs w:val="28"/>
+              </w:rPr>
+              <w:instrText xml:space="preserve"> PAGEREF _Toc162280962 \h </w:instrText>
+            </w:r>
+            <w:r>
+              <w:rPr>
                 <w:noProof/>
                 <w:webHidden/>
-                <w:sz w:val="32"/>
-                <w:szCs w:val="32"/>
-              </w:rPr>
-            </w:r>
-            <w:r>
-              <w:rPr>
-                <w:rFonts w:ascii="Times New Roman" w:hAnsi="Times New Roman" w:cs="Times New Roman"/>
+                <w:sz w:val="28"/>
+                <w:szCs w:val="28"/>
+              </w:rPr>
+            </w:r>
+            <w:r>
+              <w:rPr>
                 <w:noProof/>
                 <w:webHidden/>
-                <w:sz w:val="32"/>
-                <w:szCs w:val="32"/>
+                <w:sz w:val="28"/>
+                <w:szCs w:val="28"/>
               </w:rPr>
               <w:fldChar w:fldCharType="separate"/>
             </w:r>
             <w:r>
               <w:rPr>
-                <w:rFonts w:ascii="Times New Roman" w:hAnsi="Times New Roman" w:cs="Times New Roman"/>
                 <w:noProof/>
                 <w:webHidden/>
-                <w:sz w:val="32"/>
-                <w:szCs w:val="32"/>
+                <w:sz w:val="28"/>
+                <w:szCs w:val="28"/>
               </w:rPr>
               <w:t>8</w:t>
             </w:r>
             <w:r>
               <w:rPr>
-                <w:rFonts w:ascii="Times New Roman" w:hAnsi="Times New Roman" w:cs="Times New Roman"/>
                 <w:noProof/>
                 <w:webHidden/>
-                <w:sz w:val="32"/>
-                <w:szCs w:val="32"/>
-              </w:rPr>
-              <w:fldChar w:fldCharType="end"/>
-            </w:r>
-          </w:hyperlink>
-        </w:p>
-        <w:p>
-          <w:pPr>
-            <w:pStyle w:val="23"/>
-            <w:tabs>
-              <w:tab w:val="left" w:pos="960"/>
-              <w:tab w:val="right" w:leader="dot" w:pos="9350"/>
-            </w:tabs>
-            <w:rPr>
-              <w:rFonts w:ascii="Times New Roman" w:eastAsiaTheme="minorEastAsia" w:hAnsi="Times New Roman" w:cs="Times New Roman"/>
-              <w:noProof/>
-              <w:sz w:val="32"/>
-              <w:szCs w:val="32"/>
-            </w:rPr>
-          </w:pPr>
-          <w:hyperlink w:anchor="_Toc161948779" w:history="1">
-            <w:r>
-              <w:rPr>
-                <w:rStyle w:val="ac"/>
-                <w:rFonts w:ascii="Times New Roman" w:hAnsi="Times New Roman" w:cs="Times New Roman"/>
-                <w:b/>
-                <w:bCs/>
-                <w:noProof/>
-                <w:sz w:val="32"/>
-                <w:szCs w:val="32"/>
-              </w:rPr>
-              <w:t>3.2</w:t>
-            </w:r>
-            <w:r>
-              <w:rPr>
-                <w:rFonts w:ascii="Times New Roman" w:eastAsiaTheme="minorEastAsia" w:hAnsi="Times New Roman" w:cs="Times New Roman"/>
-                <w:noProof/>
-                <w:sz w:val="32"/>
-                <w:szCs w:val="32"/>
-              </w:rPr>
-              <w:tab/>
-            </w:r>
-            <w:r>
-              <w:rPr>
-                <w:rStyle w:val="ac"/>
-                <w:rFonts w:ascii="Times New Roman" w:hAnsi="Times New Roman" w:cs="Times New Roman"/>
-                <w:b/>
-                <w:bCs/>
-                <w:noProof/>
-                <w:sz w:val="32"/>
-                <w:szCs w:val="32"/>
-              </w:rPr>
-              <w:t>Discussion about contemporaneous cross-impact</w:t>
-            </w:r>
-            <w:r>
-              <w:rPr>
-                <w:rFonts w:ascii="Times New Roman" w:hAnsi="Times New Roman" w:cs="Times New Roman"/>
-                <w:noProof/>
-                <w:webHidden/>
-                <w:sz w:val="32"/>
-                <w:szCs w:val="32"/>
-              </w:rPr>
-              <w:tab/>
-            </w:r>
-            <w:r>
-              <w:rPr>
-                <w:rFonts w:ascii="Times New Roman" w:hAnsi="Times New Roman" w:cs="Times New Roman"/>
-                <w:noProof/>
-                <w:webHidden/>
-                <w:sz w:val="32"/>
-                <w:szCs w:val="32"/>
-              </w:rPr>
-              <w:fldChar w:fldCharType="begin"/>
-            </w:r>
-            <w:r>
-              <w:rPr>
-                <w:rFonts w:ascii="Times New Roman" w:hAnsi="Times New Roman" w:cs="Times New Roman"/>
-                <w:noProof/>
-                <w:webHidden/>
-                <w:sz w:val="32"/>
-                <w:szCs w:val="32"/>
-              </w:rPr>
-              <w:instrText xml:space="preserve"> PAGEREF _Toc161948779 \h </w:instrText>
-            </w:r>
-            <w:r>
-              <w:rPr>
-                <w:rFonts w:ascii="Times New Roman" w:hAnsi="Times New Roman" w:cs="Times New Roman"/>
-                <w:noProof/>
-                <w:webHidden/>
-                <w:sz w:val="32"/>
-                <w:szCs w:val="32"/>
-              </w:rPr>
-            </w:r>
-            <w:r>
-              <w:rPr>
-                <w:rFonts w:ascii="Times New Roman" w:hAnsi="Times New Roman" w:cs="Times New Roman"/>
-                <w:noProof/>
-                <w:webHidden/>
-                <w:sz w:val="32"/>
-                <w:szCs w:val="32"/>
-              </w:rPr>
-              <w:fldChar w:fldCharType="separate"/>
-            </w:r>
-            <w:r>
-              <w:rPr>
-                <w:rFonts w:ascii="Times New Roman" w:hAnsi="Times New Roman" w:cs="Times New Roman"/>
-                <w:noProof/>
-                <w:webHidden/>
-                <w:sz w:val="32"/>
-                <w:szCs w:val="32"/>
-              </w:rPr>
-              <w:t>11</w:t>
-            </w:r>
-            <w:r>
-              <w:rPr>
-                <w:rFonts w:ascii="Times New Roman" w:hAnsi="Times New Roman" w:cs="Times New Roman"/>
-                <w:noProof/>
-                <w:webHidden/>
-                <w:sz w:val="32"/>
-                <w:szCs w:val="32"/>
+                <w:sz w:val="28"/>
+                <w:szCs w:val="28"/>
               </w:rPr>
               <w:fldChar w:fldCharType="end"/>
             </w:r>
@@ -1252,13 +1066,13 @@
               <w:tab w:val="right" w:leader="dot" w:pos="9350"/>
             </w:tabs>
             <w:rPr>
-              <w:rFonts w:ascii="Times New Roman" w:eastAsiaTheme="minorEastAsia" w:hAnsi="Times New Roman" w:cs="Times New Roman"/>
+              <w:rFonts w:eastAsiaTheme="minorEastAsia"/>
               <w:noProof/>
-              <w:sz w:val="32"/>
-              <w:szCs w:val="32"/>
+              <w:sz w:val="28"/>
+              <w:szCs w:val="28"/>
             </w:rPr>
           </w:pPr>
-          <w:hyperlink w:anchor="_Toc161948780" w:history="1">
+          <w:hyperlink w:anchor="_Toc162280963" w:history="1">
             <w:r>
               <w:rPr>
                 <w:rStyle w:val="ac"/>
@@ -1266,17 +1080,17 @@
                 <w:b/>
                 <w:bCs/>
                 <w:noProof/>
-                <w:sz w:val="32"/>
-                <w:szCs w:val="32"/>
+                <w:sz w:val="28"/>
+                <w:szCs w:val="28"/>
               </w:rPr>
               <w:t>4.</w:t>
             </w:r>
             <w:r>
               <w:rPr>
-                <w:rFonts w:ascii="Times New Roman" w:eastAsiaTheme="minorEastAsia" w:hAnsi="Times New Roman" w:cs="Times New Roman"/>
+                <w:rFonts w:eastAsiaTheme="minorEastAsia"/>
                 <w:noProof/>
-                <w:sz w:val="32"/>
-                <w:szCs w:val="32"/>
+                <w:sz w:val="28"/>
+                <w:szCs w:val="28"/>
               </w:rPr>
               <w:tab/>
             </w:r>
@@ -1287,77 +1101,70 @@
                 <w:b/>
                 <w:bCs/>
                 <w:noProof/>
-                <w:sz w:val="32"/>
-                <w:szCs w:val="32"/>
+                <w:sz w:val="28"/>
+                <w:szCs w:val="28"/>
               </w:rPr>
               <w:t xml:space="preserve"> Forecasting future returns</w:t>
             </w:r>
             <w:r>
               <w:rPr>
-                <w:rFonts w:ascii="Times New Roman" w:hAnsi="Times New Roman" w:cs="Times New Roman"/>
                 <w:noProof/>
                 <w:webHidden/>
-                <w:sz w:val="32"/>
-                <w:szCs w:val="32"/>
+                <w:sz w:val="28"/>
+                <w:szCs w:val="28"/>
               </w:rPr>
               <w:tab/>
             </w:r>
             <w:r>
               <w:rPr>
-                <w:rFonts w:ascii="Times New Roman" w:hAnsi="Times New Roman" w:cs="Times New Roman"/>
                 <w:noProof/>
                 <w:webHidden/>
-                <w:sz w:val="32"/>
-                <w:szCs w:val="32"/>
+                <w:sz w:val="28"/>
+                <w:szCs w:val="28"/>
               </w:rPr>
               <w:fldChar w:fldCharType="begin"/>
             </w:r>
             <w:r>
               <w:rPr>
-                <w:rFonts w:ascii="Times New Roman" w:hAnsi="Times New Roman" w:cs="Times New Roman"/>
                 <w:noProof/>
                 <w:webHidden/>
-                <w:sz w:val="32"/>
-                <w:szCs w:val="32"/>
-              </w:rPr>
-              <w:instrText xml:space="preserve"> PAGEREF _Toc161948780 \h </w:instrText>
-            </w:r>
-            <w:r>
-              <w:rPr>
-                <w:rFonts w:ascii="Times New Roman" w:hAnsi="Times New Roman" w:cs="Times New Roman"/>
+                <w:sz w:val="28"/>
+                <w:szCs w:val="28"/>
+              </w:rPr>
+              <w:instrText xml:space="preserve"> PAGEREF _Toc162280963 \h </w:instrText>
+            </w:r>
+            <w:r>
+              <w:rPr>
                 <w:noProof/>
                 <w:webHidden/>
-                <w:sz w:val="32"/>
-                <w:szCs w:val="32"/>
-              </w:rPr>
-            </w:r>
-            <w:r>
-              <w:rPr>
-                <w:rFonts w:ascii="Times New Roman" w:hAnsi="Times New Roman" w:cs="Times New Roman"/>
+                <w:sz w:val="28"/>
+                <w:szCs w:val="28"/>
+              </w:rPr>
+            </w:r>
+            <w:r>
+              <w:rPr>
                 <w:noProof/>
                 <w:webHidden/>
-                <w:sz w:val="32"/>
-                <w:szCs w:val="32"/>
+                <w:sz w:val="28"/>
+                <w:szCs w:val="28"/>
               </w:rPr>
               <w:fldChar w:fldCharType="separate"/>
             </w:r>
             <w:r>
               <w:rPr>
-                <w:rFonts w:ascii="Times New Roman" w:hAnsi="Times New Roman" w:cs="Times New Roman"/>
                 <w:noProof/>
                 <w:webHidden/>
-                <w:sz w:val="32"/>
-                <w:szCs w:val="32"/>
+                <w:sz w:val="28"/>
+                <w:szCs w:val="28"/>
               </w:rPr>
               <w:t>11</w:t>
             </w:r>
             <w:r>
               <w:rPr>
-                <w:rFonts w:ascii="Times New Roman" w:hAnsi="Times New Roman" w:cs="Times New Roman"/>
                 <w:noProof/>
                 <w:webHidden/>
-                <w:sz w:val="32"/>
-                <w:szCs w:val="32"/>
+                <w:sz w:val="28"/>
+                <w:szCs w:val="28"/>
               </w:rPr>
               <w:fldChar w:fldCharType="end"/>
             </w:r>
@@ -1370,13 +1177,13 @@
               <w:tab w:val="right" w:leader="dot" w:pos="9350"/>
             </w:tabs>
             <w:rPr>
-              <w:rFonts w:ascii="Times New Roman" w:eastAsiaTheme="minorEastAsia" w:hAnsi="Times New Roman" w:cs="Times New Roman"/>
+              <w:rFonts w:eastAsiaTheme="minorEastAsia"/>
               <w:noProof/>
-              <w:sz w:val="32"/>
-              <w:szCs w:val="32"/>
+              <w:sz w:val="28"/>
+              <w:szCs w:val="28"/>
             </w:rPr>
           </w:pPr>
-          <w:hyperlink w:anchor="_Toc161948781" w:history="1">
+          <w:hyperlink w:anchor="_Toc162280964" w:history="1">
             <w:r>
               <w:rPr>
                 <w:rStyle w:val="ac"/>
@@ -1384,77 +1191,70 @@
                 <w:b/>
                 <w:bCs/>
                 <w:noProof/>
-                <w:sz w:val="32"/>
-                <w:szCs w:val="32"/>
+                <w:sz w:val="28"/>
+                <w:szCs w:val="28"/>
               </w:rPr>
               <w:t>References</w:t>
             </w:r>
             <w:r>
               <w:rPr>
-                <w:rFonts w:ascii="Times New Roman" w:hAnsi="Times New Roman" w:cs="Times New Roman"/>
                 <w:noProof/>
                 <w:webHidden/>
-                <w:sz w:val="32"/>
-                <w:szCs w:val="32"/>
+                <w:sz w:val="28"/>
+                <w:szCs w:val="28"/>
               </w:rPr>
               <w:tab/>
             </w:r>
             <w:r>
               <w:rPr>
-                <w:rFonts w:ascii="Times New Roman" w:hAnsi="Times New Roman" w:cs="Times New Roman"/>
                 <w:noProof/>
                 <w:webHidden/>
-                <w:sz w:val="32"/>
-                <w:szCs w:val="32"/>
+                <w:sz w:val="28"/>
+                <w:szCs w:val="28"/>
               </w:rPr>
               <w:fldChar w:fldCharType="begin"/>
             </w:r>
             <w:r>
               <w:rPr>
-                <w:rFonts w:ascii="Times New Roman" w:hAnsi="Times New Roman" w:cs="Times New Roman"/>
                 <w:noProof/>
                 <w:webHidden/>
-                <w:sz w:val="32"/>
-                <w:szCs w:val="32"/>
-              </w:rPr>
-              <w:instrText xml:space="preserve"> PAGEREF _Toc161948781 \h </w:instrText>
-            </w:r>
-            <w:r>
-              <w:rPr>
-                <w:rFonts w:ascii="Times New Roman" w:hAnsi="Times New Roman" w:cs="Times New Roman"/>
+                <w:sz w:val="28"/>
+                <w:szCs w:val="28"/>
+              </w:rPr>
+              <w:instrText xml:space="preserve"> PAGEREF _Toc162280964 \h </w:instrText>
+            </w:r>
+            <w:r>
+              <w:rPr>
                 <w:noProof/>
                 <w:webHidden/>
-                <w:sz w:val="32"/>
-                <w:szCs w:val="32"/>
-              </w:rPr>
-            </w:r>
-            <w:r>
-              <w:rPr>
-                <w:rFonts w:ascii="Times New Roman" w:hAnsi="Times New Roman" w:cs="Times New Roman"/>
+                <w:sz w:val="28"/>
+                <w:szCs w:val="28"/>
+              </w:rPr>
+            </w:r>
+            <w:r>
+              <w:rPr>
                 <w:noProof/>
                 <w:webHidden/>
-                <w:sz w:val="32"/>
-                <w:szCs w:val="32"/>
+                <w:sz w:val="28"/>
+                <w:szCs w:val="28"/>
               </w:rPr>
               <w:fldChar w:fldCharType="separate"/>
             </w:r>
             <w:r>
               <w:rPr>
-                <w:rFonts w:ascii="Times New Roman" w:hAnsi="Times New Roman" w:cs="Times New Roman"/>
                 <w:noProof/>
                 <w:webHidden/>
-                <w:sz w:val="32"/>
-                <w:szCs w:val="32"/>
-              </w:rPr>
-              <w:t>12</w:t>
-            </w:r>
-            <w:r>
-              <w:rPr>
-                <w:rFonts w:ascii="Times New Roman" w:hAnsi="Times New Roman" w:cs="Times New Roman"/>
+                <w:sz w:val="28"/>
+                <w:szCs w:val="28"/>
+              </w:rPr>
+              <w:t>13</w:t>
+            </w:r>
+            <w:r>
+              <w:rPr>
                 <w:noProof/>
                 <w:webHidden/>
-                <w:sz w:val="32"/>
-                <w:szCs w:val="32"/>
+                <w:sz w:val="28"/>
+                <w:szCs w:val="28"/>
               </w:rPr>
               <w:fldChar w:fldCharType="end"/>
             </w:r>
@@ -1603,7 +1403,7 @@
           <w:szCs w:val="32"/>
         </w:rPr>
       </w:pPr>
-      <w:bookmarkStart w:id="0" w:name="_Toc161948772"/>
+      <w:bookmarkStart w:id="0" w:name="_Toc162280956"/>
       <w:r>
         <w:rPr>
           <w:rFonts w:ascii="Times New Roman" w:hAnsi="Times New Roman" w:cs="Times New Roman"/>
@@ -1656,7 +1456,7 @@
           <w:szCs w:val="36"/>
         </w:rPr>
       </w:pPr>
-      <w:bookmarkStart w:id="1" w:name="_Toc161948773"/>
+      <w:bookmarkStart w:id="1" w:name="_Toc162280957"/>
       <w:r>
         <w:rPr>
           <w:rFonts w:ascii="Times New Roman" w:hAnsi="Times New Roman" w:cs="Times New Roman"/>
@@ -1723,50 +1523,72 @@
           <w:sz w:val="28"/>
           <w:szCs w:val="28"/>
         </w:rPr>
-        <w:t>Many studies have scrutinized the impact of order flow on returns, often investigating cross-correlation patterns to uncover insights. For instance, some studies have revealed that similarities in order flow can elucidate why certain stocks exhibit similar returns. However, it has been noted that the positive relationship between a stock's returns and order flow imbalances in other stocks may not consistently demonstrate cross-impact. Additionally, incorporating cross-impact terms into models might only marginally enhance performance, suggesting they could potentially be disregarded.</w:t>
-      </w:r>
-    </w:p>
-    <w:p>
-      <w:pPr>
-        <w:rPr>
-          <w:rFonts w:ascii="Times New Roman" w:hAnsi="Times New Roman" w:cs="Times New Roman"/>
-          <w:sz w:val="28"/>
-          <w:szCs w:val="28"/>
-        </w:rPr>
-      </w:pPr>
-      <w:r>
-        <w:rPr>
-          <w:rFonts w:ascii="Times New Roman" w:hAnsi="Times New Roman" w:cs="Times New Roman"/>
-          <w:sz w:val="28"/>
-          <w:szCs w:val="28"/>
-        </w:rPr>
-        <w:t xml:space="preserve">Our study builds upon this foundation by exploring the efficacy of cross-order flow analysis within a given sample and its predictive capabilities concerning future </w:t>
-      </w:r>
-      <w:r>
-        <w:rPr>
-          <w:rFonts w:ascii="Times New Roman" w:hAnsi="Times New Roman" w:cs="Times New Roman"/>
-          <w:sz w:val="28"/>
-          <w:szCs w:val="28"/>
-        </w:rPr>
-        <w:lastRenderedPageBreak/>
-        <w:t>movements using diverse metrics. Particularly, there is limited research on how order flows influence price changes across multiple assets, especially when considering deeper levels within the limit order book (LOB). In this article, we delve into various metrics such as Order Book Imbalance (OBI) and Trade Flow Imbalance (TFI), which have been explored to a lesser extent in existing literature.</w:t>
-      </w:r>
-    </w:p>
-    <w:p>
-      <w:pPr>
-        <w:rPr>
-          <w:rFonts w:ascii="Times New Roman" w:hAnsi="Times New Roman" w:cs="Times New Roman"/>
-          <w:sz w:val="28"/>
-          <w:szCs w:val="28"/>
-        </w:rPr>
-      </w:pPr>
-      <w:r>
-        <w:rPr>
-          <w:rFonts w:ascii="Times New Roman" w:hAnsi="Times New Roman" w:cs="Times New Roman"/>
-          <w:sz w:val="28"/>
-          <w:szCs w:val="28"/>
-        </w:rPr>
-        <w:t>With the emergence of high-frequency trading (HFT), accurately gauging cross-impact on future intraday returns has gained increasing significance. Machine learning models, particularly deep neural networks, have exhibited promise in modeling stock returns and improving forecasting accuracy, paving the way for enhanced understanding and predictive capabilities in dynamic financial markets.</w:t>
+        <w:t xml:space="preserve">Many studies have scrutinized the impact of order flow on returns, often investigating cross-correlation patterns to uncover insights. For instance, some studies have revealed that similarities in order flow can elucidate why certain stocks exhibit similar returns. </w:t>
+      </w:r>
+      <w:r>
+        <w:rPr>
+          <w:rFonts w:ascii="Times New Roman" w:hAnsi="Times New Roman" w:cs="Times New Roman"/>
+          <w:sz w:val="28"/>
+          <w:szCs w:val="28"/>
+        </w:rPr>
+        <w:t xml:space="preserve">Nevertheless, there has been observation that the correlation between a stock's returns and imbalances in order flow in other stocks may not consistently show cross-impact effects. </w:t>
+      </w:r>
+      <w:r>
+        <w:rPr>
+          <w:rFonts w:ascii="Times New Roman" w:hAnsi="Times New Roman" w:cs="Times New Roman"/>
+          <w:sz w:val="28"/>
+          <w:szCs w:val="28"/>
+        </w:rPr>
+        <w:t xml:space="preserve">There are few articles [2,3] that reveal impact of cross evaluating. So, in this article, we dive into various metrics such as Order Book Imbalance and Trade Flow Imbalance using integrated results to explore </w:t>
+      </w:r>
+      <w:r>
+        <w:rPr>
+          <w:rFonts w:ascii="Times New Roman" w:hAnsi="Times New Roman" w:cs="Times New Roman"/>
+          <w:sz w:val="28"/>
+          <w:szCs w:val="28"/>
+        </w:rPr>
+        <w:t xml:space="preserve">relations of </w:t>
+      </w:r>
+      <w:r>
+        <w:rPr>
+          <w:rFonts w:ascii="Times New Roman" w:hAnsi="Times New Roman" w:cs="Times New Roman"/>
+          <w:sz w:val="28"/>
+          <w:szCs w:val="28"/>
+        </w:rPr>
+        <w:t xml:space="preserve">price changing </w:t>
+      </w:r>
+      <w:r>
+        <w:rPr>
+          <w:rFonts w:ascii="Times New Roman" w:hAnsi="Times New Roman" w:cs="Times New Roman"/>
+          <w:sz w:val="28"/>
+          <w:szCs w:val="28"/>
+        </w:rPr>
+        <w:t xml:space="preserve">and contemporaneous returns using state of the art models used in machine learning </w:t>
+      </w:r>
+      <w:r>
+        <w:rPr>
+          <w:rFonts w:ascii="Times New Roman" w:hAnsi="Times New Roman" w:cs="Times New Roman"/>
+          <w:sz w:val="28"/>
+          <w:szCs w:val="28"/>
+        </w:rPr>
+        <w:t>discussions</w:t>
+      </w:r>
+      <w:r>
+        <w:rPr>
+          <w:rFonts w:ascii="Times New Roman" w:hAnsi="Times New Roman" w:cs="Times New Roman"/>
+          <w:sz w:val="28"/>
+          <w:szCs w:val="28"/>
+        </w:rPr>
+        <w:t>.</w:t>
+      </w:r>
+      <w:r>
+        <w:rPr>
+          <w:rFonts w:ascii="Times New Roman" w:hAnsi="Times New Roman" w:cs="Times New Roman"/>
+          <w:vanish/>
+          <w:sz w:val="28"/>
+          <w:szCs w:val="28"/>
+        </w:rPr>
+        <w:t>Начало формы</w:t>
       </w:r>
     </w:p>
     <w:p>
@@ -1781,7 +1603,7 @@
           <w:szCs w:val="36"/>
         </w:rPr>
       </w:pPr>
-      <w:bookmarkStart w:id="2" w:name="_Toc161948774"/>
+      <w:bookmarkStart w:id="2" w:name="_Toc162280958"/>
       <w:r>
         <w:rPr>
           <w:rFonts w:ascii="Times New Roman" w:hAnsi="Times New Roman" w:cs="Times New Roman"/>
@@ -1791,6 +1613,7 @@
           <w:sz w:val="36"/>
           <w:szCs w:val="36"/>
         </w:rPr>
+        <w:lastRenderedPageBreak/>
         <w:t>2</w:t>
       </w:r>
       <w:r>
@@ -1830,7 +1653,7 @@
           <w:szCs w:val="36"/>
         </w:rPr>
       </w:pPr>
-      <w:bookmarkStart w:id="3" w:name="_Toc161948775"/>
+      <w:bookmarkStart w:id="3" w:name="_Toc162280959"/>
       <w:r>
         <w:rPr>
           <w:rFonts w:ascii="Times New Roman" w:hAnsi="Times New Roman" w:cs="Times New Roman"/>
@@ -2163,7 +1986,6 @@
           <w:sz w:val="28"/>
           <w:szCs w:val="28"/>
         </w:rPr>
-        <w:lastRenderedPageBreak/>
         <w:t>Universalist:</w:t>
       </w:r>
       <w:r>
@@ -2331,8 +2153,18 @@
           <w:sz w:val="28"/>
           <w:szCs w:val="28"/>
         </w:rPr>
-        <w:t xml:space="preserve"> [1] for further analysis</w:t>
-      </w:r>
+        <w:t xml:space="preserve"> [1] for further </w:t>
+      </w:r>
+      <w:proofErr w:type="gramStart"/>
+      <w:r>
+        <w:rPr>
+          <w:rFonts w:ascii="Times New Roman" w:hAnsi="Times New Roman" w:cs="Times New Roman"/>
+          <w:sz w:val="28"/>
+          <w:szCs w:val="28"/>
+        </w:rPr>
+        <w:t>analysis</w:t>
+      </w:r>
+      <w:proofErr w:type="gramEnd"/>
     </w:p>
     <w:p>
       <w:pPr>
@@ -2352,6 +2184,7 @@
           <w:sz w:val="28"/>
           <w:szCs w:val="28"/>
         </w:rPr>
+        <w:lastRenderedPageBreak/>
         <w:t>Order book Imbalance.</w:t>
       </w:r>
       <w:r>
@@ -2403,8 +2236,18 @@
           <w:sz w:val="28"/>
           <w:szCs w:val="28"/>
         </w:rPr>
-        <w:t>provides advanced Order Book Imbalance metric which shows better results compared to the classical notion that is given by</w:t>
-      </w:r>
+        <w:t xml:space="preserve">provides advanced Order Book Imbalance metric which shows better results compared to the classical notion that is given </w:t>
+      </w:r>
+      <w:proofErr w:type="gramStart"/>
+      <w:r>
+        <w:rPr>
+          <w:rFonts w:ascii="Times New Roman" w:hAnsi="Times New Roman" w:cs="Times New Roman"/>
+          <w:sz w:val="28"/>
+          <w:szCs w:val="28"/>
+        </w:rPr>
+        <w:t>by</w:t>
+      </w:r>
+      <w:proofErr w:type="gramEnd"/>
     </w:p>
     <w:p>
       <w:pPr>
@@ -2644,15 +2487,7 @@
               <w:sz w:val="28"/>
               <w:szCs w:val="28"/>
             </w:rPr>
-            <m:t xml:space="preserve">  ∈ [-1, 1],                                      (1</m:t>
-          </m:r>
-          <m:r>
-            <w:rPr>
-              <w:rFonts w:ascii="Cambria Math" w:hAnsi="Cambria Math" w:cs="Times New Roman"/>
-              <w:sz w:val="28"/>
-              <w:szCs w:val="28"/>
-            </w:rPr>
-            <m:t>)</m:t>
+            <m:t xml:space="preserve">  ∈ [-1, 1],                                      (1)</m:t>
           </m:r>
         </m:oMath>
       </m:oMathPara>
@@ -3458,6 +3293,7 @@
                 <w:sz w:val="28"/>
                 <w:szCs w:val="28"/>
               </w:rPr>
+              <w:lastRenderedPageBreak/>
               <w:t>Stocks quantity</w:t>
             </w:r>
           </w:p>
@@ -3658,6 +3494,7 @@
           <w:iCs/>
           <w:sz w:val="28"/>
           <w:szCs w:val="28"/>
+          <w:lang w:val="ru-RU"/>
         </w:rPr>
       </w:pPr>
       <w:r>
@@ -3701,6 +3538,7 @@
     </w:p>
     <w:p>
       <w:pPr>
+        <w:ind w:left="2880"/>
         <w:rPr>
           <w:rFonts w:ascii="Times New Roman" w:hAnsi="Times New Roman" w:cs="Times New Roman"/>
           <w:iCs/>
@@ -3708,39 +3546,18 @@
           <w:szCs w:val="28"/>
         </w:rPr>
       </w:pPr>
+      <w:r>
+        <w:rPr>
+          <w:rFonts w:ascii="Times New Roman" w:hAnsi="Times New Roman" w:cs="Times New Roman"/>
+          <w:iCs/>
+          <w:sz w:val="28"/>
+          <w:szCs w:val="28"/>
+        </w:rPr>
+        <w:t xml:space="preserve">   a) Stock market price changing</w:t>
+      </w:r>
     </w:p>
     <w:p>
       <w:pPr>
-        <w:rPr>
-          <w:rFonts w:ascii="Times New Roman" w:hAnsi="Times New Roman" w:cs="Times New Roman"/>
-          <w:iCs/>
-          <w:sz w:val="28"/>
-          <w:szCs w:val="28"/>
-        </w:rPr>
-      </w:pPr>
-    </w:p>
-    <w:p>
-      <w:pPr>
-        <w:ind w:left="2880"/>
-        <w:rPr>
-          <w:rFonts w:ascii="Times New Roman" w:hAnsi="Times New Roman" w:cs="Times New Roman"/>
-          <w:iCs/>
-          <w:sz w:val="28"/>
-          <w:szCs w:val="28"/>
-        </w:rPr>
-      </w:pPr>
-      <w:r>
-        <w:rPr>
-          <w:rFonts w:ascii="Times New Roman" w:hAnsi="Times New Roman" w:cs="Times New Roman"/>
-          <w:iCs/>
-          <w:sz w:val="28"/>
-          <w:szCs w:val="28"/>
-        </w:rPr>
-        <w:t xml:space="preserve">   a) Stock market price changing</w:t>
-      </w:r>
-    </w:p>
-    <w:p>
-      <w:pPr>
         <w:jc w:val="center"/>
         <w:rPr>
           <w:rFonts w:ascii="Times New Roman" w:hAnsi="Times New Roman" w:cs="Times New Roman"/>
@@ -3759,10 +3576,10 @@
           <w:lang w:val="ru-RU"/>
         </w:rPr>
         <w:drawing>
-          <wp:inline distT="0" distB="0" distL="0" distR="0" wp14:anchorId="4F20A818" wp14:editId="0456B734">
-            <wp:extent cx="2842665" cy="2802577"/>
+          <wp:inline distT="0" distB="0" distL="0" distR="0" wp14:anchorId="68B9DEEB" wp14:editId="559D0B79">
+            <wp:extent cx="3016607" cy="2981325"/>
             <wp:effectExtent l="0" t="0" r="0" b="0"/>
-            <wp:docPr id="572329242" name="Рисунок 2"/>
+            <wp:docPr id="1370617781" name="Рисунок 1"/>
             <wp:cNvGraphicFramePr>
               <a:graphicFrameLocks xmlns:a="http://schemas.openxmlformats.org/drawingml/2006/main" noChangeAspect="1"/>
             </wp:cNvGraphicFramePr>
@@ -3770,7 +3587,7 @@
               <a:graphicData uri="http://schemas.openxmlformats.org/drawingml/2006/picture">
                 <pic:pic xmlns:pic="http://schemas.openxmlformats.org/drawingml/2006/picture">
                   <pic:nvPicPr>
-                    <pic:cNvPr id="0" name="Picture 2"/>
+                    <pic:cNvPr id="0" name="Picture 1"/>
                     <pic:cNvPicPr>
                       <a:picLocks noChangeAspect="1" noChangeArrowheads="1"/>
                     </pic:cNvPicPr>
@@ -3783,13 +3600,13 @@
                         </a:ext>
                       </a:extLst>
                     </a:blip>
-                    <a:srcRect l="2128" t="5053" r="4246" b="2640"/>
+                    <a:srcRect l="3022" t="4396" r="3022" b="2747"/>
                     <a:stretch/>
                   </pic:blipFill>
                   <pic:spPr bwMode="auto">
                     <a:xfrm>
                       <a:off x="0" y="0"/>
-                      <a:ext cx="2849205" cy="2809025"/>
+                      <a:ext cx="3018071" cy="2982772"/>
                     </a:xfrm>
                     <a:prstGeom prst="rect">
                       <a:avLst/>
@@ -3828,7 +3645,6 @@
           <w:sz w:val="28"/>
           <w:szCs w:val="28"/>
         </w:rPr>
-        <w:lastRenderedPageBreak/>
         <w:t xml:space="preserve">     </w:t>
       </w:r>
       <w:r>
@@ -3847,7 +3663,7 @@
           <w:sz w:val="28"/>
           <w:szCs w:val="28"/>
         </w:rPr>
-        <w:t>of 1 level</w:t>
+        <w:t xml:space="preserve">of </w:t>
       </w:r>
       <w:r>
         <w:rPr>
@@ -3856,6 +3672,24 @@
           <w:sz w:val="28"/>
           <w:szCs w:val="28"/>
         </w:rPr>
+        <w:t>3</w:t>
+      </w:r>
+      <w:r>
+        <w:rPr>
+          <w:rFonts w:ascii="Times New Roman" w:hAnsi="Times New Roman" w:cs="Times New Roman"/>
+          <w:iCs/>
+          <w:sz w:val="28"/>
+          <w:szCs w:val="28"/>
+        </w:rPr>
+        <w:t xml:space="preserve"> level</w:t>
+      </w:r>
+      <w:r>
+        <w:rPr>
+          <w:rFonts w:ascii="Times New Roman" w:hAnsi="Times New Roman" w:cs="Times New Roman"/>
+          <w:iCs/>
+          <w:sz w:val="28"/>
+          <w:szCs w:val="28"/>
+        </w:rPr>
         <w:t xml:space="preserve">                      </w:t>
       </w:r>
       <w:r>
@@ -3865,8 +3699,9 @@
           <w:sz w:val="28"/>
           <w:szCs w:val="28"/>
         </w:rPr>
-        <w:t xml:space="preserve">            </w:t>
-      </w:r>
+        <w:t xml:space="preserve">         </w:t>
+      </w:r>
+      <w:proofErr w:type="gramStart"/>
       <w:r>
         <w:rPr>
           <w:rFonts w:ascii="Times New Roman" w:hAnsi="Times New Roman" w:cs="Times New Roman"/>
@@ -3874,11 +3709,49 @@
           <w:sz w:val="28"/>
           <w:szCs w:val="28"/>
         </w:rPr>
-        <w:t>(c) OBI with 1 tick window</w:t>
+        <w:t xml:space="preserve">   </w:t>
+      </w:r>
+      <w:r>
+        <w:rPr>
+          <w:rFonts w:ascii="Times New Roman" w:hAnsi="Times New Roman" w:cs="Times New Roman"/>
+          <w:iCs/>
+          <w:sz w:val="28"/>
+          <w:szCs w:val="28"/>
+        </w:rPr>
+        <w:t>(</w:t>
+      </w:r>
+      <w:proofErr w:type="gramEnd"/>
+      <w:r>
+        <w:rPr>
+          <w:rFonts w:ascii="Times New Roman" w:hAnsi="Times New Roman" w:cs="Times New Roman"/>
+          <w:iCs/>
+          <w:sz w:val="28"/>
+          <w:szCs w:val="28"/>
+        </w:rPr>
+        <w:t xml:space="preserve">c) OBI with </w:t>
+      </w:r>
+      <w:r>
+        <w:rPr>
+          <w:rFonts w:ascii="Times New Roman" w:hAnsi="Times New Roman" w:cs="Times New Roman"/>
+          <w:iCs/>
+          <w:sz w:val="28"/>
+          <w:szCs w:val="28"/>
+        </w:rPr>
+        <w:t>3</w:t>
+      </w:r>
+      <w:r>
+        <w:rPr>
+          <w:rFonts w:ascii="Times New Roman" w:hAnsi="Times New Roman" w:cs="Times New Roman"/>
+          <w:iCs/>
+          <w:sz w:val="28"/>
+          <w:szCs w:val="28"/>
+        </w:rPr>
+        <w:t xml:space="preserve"> tick window</w:t>
       </w:r>
     </w:p>
     <w:p>
       <w:pPr>
+        <w:jc w:val="center"/>
         <w:rPr>
           <w:rFonts w:ascii="Times New Roman" w:hAnsi="Times New Roman" w:cs="Times New Roman"/>
           <w:iCs/>
@@ -3893,13 +3766,12 @@
           <w:noProof/>
           <w:sz w:val="28"/>
           <w:szCs w:val="28"/>
-          <w:lang w:val="ru-RU"/>
         </w:rPr>
         <w:drawing>
-          <wp:inline distT="0" distB="0" distL="0" distR="0" wp14:anchorId="305AF0A9" wp14:editId="0EDAB56C">
-            <wp:extent cx="2836800" cy="2699017"/>
+          <wp:inline distT="0" distB="0" distL="0" distR="0" wp14:anchorId="1A54AE9B" wp14:editId="63AE7A65">
+            <wp:extent cx="2771775" cy="2771775"/>
             <wp:effectExtent l="0" t="0" r="0" b="0"/>
-            <wp:docPr id="458420932" name="Рисунок 3"/>
+            <wp:docPr id="685843802" name="Рисунок 3"/>
             <wp:cNvGraphicFramePr>
               <a:graphicFrameLocks xmlns:a="http://schemas.openxmlformats.org/drawingml/2006/main" noChangeAspect="1"/>
             </wp:cNvGraphicFramePr>
@@ -3912,7 +3784,7 @@
                       <a:picLocks noChangeAspect="1" noChangeArrowheads="1"/>
                     </pic:cNvPicPr>
                   </pic:nvPicPr>
-                  <pic:blipFill rotWithShape="1">
+                  <pic:blipFill>
                     <a:blip r:embed="rId7">
                       <a:extLst>
                         <a:ext uri="{28A0092B-C50C-407E-A947-70E740481C1C}">
@@ -3920,13 +3792,15 @@
                         </a:ext>
                       </a:extLst>
                     </a:blip>
-                    <a:srcRect l="216" t="3896" r="1732" b="2814"/>
-                    <a:stretch/>
+                    <a:srcRect/>
+                    <a:stretch>
+                      <a:fillRect/>
+                    </a:stretch>
                   </pic:blipFill>
                   <pic:spPr bwMode="auto">
                     <a:xfrm>
                       <a:off x="0" y="0"/>
-                      <a:ext cx="2870157" cy="2730754"/>
+                      <a:ext cx="2771775" cy="2771775"/>
                     </a:xfrm>
                     <a:prstGeom prst="rect">
                       <a:avLst/>
@@ -3935,11 +3809,6 @@
                     <a:ln>
                       <a:noFill/>
                     </a:ln>
-                    <a:extLst>
-                      <a:ext uri="{53640926-AAD7-44D8-BBD7-CCE9431645EC}">
-                        <a14:shadowObscured xmlns:a14="http://schemas.microsoft.com/office/drawing/2010/main"/>
-                      </a:ext>
-                    </a:extLst>
                   </pic:spPr>
                 </pic:pic>
               </a:graphicData>
@@ -3954,13 +3823,12 @@
           <w:noProof/>
           <w:sz w:val="28"/>
           <w:szCs w:val="28"/>
-          <w:lang w:val="ru-RU"/>
         </w:rPr>
         <w:drawing>
-          <wp:inline distT="0" distB="0" distL="0" distR="0" wp14:anchorId="5FB34C8C" wp14:editId="324FDD9A">
-            <wp:extent cx="2912666" cy="2700670"/>
+          <wp:inline distT="0" distB="0" distL="0" distR="0" wp14:anchorId="3A75C6C4" wp14:editId="66CAFD97">
+            <wp:extent cx="2762250" cy="2762250"/>
             <wp:effectExtent l="0" t="0" r="0" b="0"/>
-            <wp:docPr id="1160507161" name="Рисунок 1" descr="Изображение выглядит как текст, снимок экрана, График, диаграмма&#10;&#10;Автоматически созданное описание"/>
+            <wp:docPr id="1122490681" name="Рисунок 4"/>
             <wp:cNvGraphicFramePr>
               <a:graphicFrameLocks xmlns:a="http://schemas.openxmlformats.org/drawingml/2006/main" noChangeAspect="1"/>
             </wp:cNvGraphicFramePr>
@@ -3968,12 +3836,12 @@
               <a:graphicData uri="http://schemas.openxmlformats.org/drawingml/2006/picture">
                 <pic:pic xmlns:pic="http://schemas.openxmlformats.org/drawingml/2006/picture">
                   <pic:nvPicPr>
-                    <pic:cNvPr id="1160507161" name="Рисунок 1" descr="Изображение выглядит как текст, снимок экрана, График, диаграмма&#10;&#10;Автоматически созданное описание"/>
+                    <pic:cNvPr id="0" name="Picture 4"/>
                     <pic:cNvPicPr>
                       <a:picLocks noChangeAspect="1" noChangeArrowheads="1"/>
                     </pic:cNvPicPr>
                   </pic:nvPicPr>
-                  <pic:blipFill rotWithShape="1">
+                  <pic:blipFill>
                     <a:blip r:embed="rId8">
                       <a:extLst>
                         <a:ext uri="{28A0092B-C50C-407E-A947-70E740481C1C}">
@@ -3981,13 +3849,15 @@
                         </a:ext>
                       </a:extLst>
                     </a:blip>
-                    <a:srcRect l="4250" t="4576" r="6200" b="3573"/>
-                    <a:stretch/>
+                    <a:srcRect/>
+                    <a:stretch>
+                      <a:fillRect/>
+                    </a:stretch>
                   </pic:blipFill>
                   <pic:spPr bwMode="auto">
                     <a:xfrm>
                       <a:off x="0" y="0"/>
-                      <a:ext cx="2955995" cy="2740846"/>
+                      <a:ext cx="2762250" cy="2762250"/>
                     </a:xfrm>
                     <a:prstGeom prst="rect">
                       <a:avLst/>
@@ -3996,11 +3866,6 @@
                     <a:ln>
                       <a:noFill/>
                     </a:ln>
-                    <a:extLst>
-                      <a:ext uri="{53640926-AAD7-44D8-BBD7-CCE9431645EC}">
-                        <a14:shadowObscured xmlns:a14="http://schemas.microsoft.com/office/drawing/2010/main"/>
-                      </a:ext>
-                    </a:extLst>
                   </pic:spPr>
                 </pic:pic>
               </a:graphicData>
@@ -4039,7 +3904,7 @@
           <w:szCs w:val="36"/>
         </w:rPr>
       </w:pPr>
-      <w:bookmarkStart w:id="5" w:name="_Toc161948776"/>
+      <w:bookmarkStart w:id="5" w:name="_Toc162280960"/>
       <w:r>
         <w:rPr>
           <w:rFonts w:ascii="Times New Roman" w:hAnsi="Times New Roman" w:cs="Times New Roman"/>
@@ -4125,8 +3990,18 @@
           <w:sz w:val="28"/>
           <w:szCs w:val="28"/>
         </w:rPr>
-        <w:t>The OBI correlation matrix doesn’t show strong relationship between long distance between further windows (almost 30%), but at the same time TFI’s</w:t>
-      </w:r>
+        <w:t xml:space="preserve">The OBI correlation matrix doesn’t show strong relationship between long distance between further windows (almost 30%), but at the same time </w:t>
+      </w:r>
+      <w:proofErr w:type="gramStart"/>
+      <w:r>
+        <w:rPr>
+          <w:rFonts w:ascii="Times New Roman" w:hAnsi="Times New Roman" w:cs="Times New Roman"/>
+          <w:sz w:val="28"/>
+          <w:szCs w:val="28"/>
+        </w:rPr>
+        <w:t>TFI’s</w:t>
+      </w:r>
+      <w:proofErr w:type="gramEnd"/>
       <w:r>
         <w:rPr>
           <w:rFonts w:ascii="Times New Roman" w:hAnsi="Times New Roman" w:cs="Times New Roman"/>
@@ -4324,7 +4199,6 @@
           <w:sz w:val="28"/>
           <w:szCs w:val="28"/>
         </w:rPr>
-        <w:lastRenderedPageBreak/>
         <w:tab/>
         <w:t xml:space="preserve">     Figure 1: Correlation matrix of multi-levels and multi-windows </w:t>
       </w:r>
@@ -4957,6 +4831,7 @@
                 <w:sz w:val="28"/>
                 <w:szCs w:val="28"/>
               </w:rPr>
+              <w:lastRenderedPageBreak/>
               <w:t>Explained Variance</w:t>
             </w:r>
           </w:p>
@@ -5549,23 +5424,7 @@
                 <w:sz w:val="28"/>
                 <w:szCs w:val="28"/>
               </w:rPr>
-              <w:t>0,</w:t>
-            </w:r>
-            <w:r>
-              <w:rPr>
-                <w:rFonts w:ascii="Times New Roman" w:hAnsi="Times New Roman" w:cs="Times New Roman"/>
-                <w:sz w:val="28"/>
-                <w:szCs w:val="28"/>
-              </w:rPr>
-              <w:t>8</w:t>
-            </w:r>
-            <w:r>
-              <w:rPr>
-                <w:rFonts w:ascii="Times New Roman" w:hAnsi="Times New Roman" w:cs="Times New Roman"/>
-                <w:sz w:val="28"/>
-                <w:szCs w:val="28"/>
-              </w:rPr>
-              <w:t>8</w:t>
+              <w:t>0,88</w:t>
             </w:r>
           </w:p>
         </w:tc>
@@ -5588,15 +5447,7 @@
                 <w:sz w:val="28"/>
                 <w:szCs w:val="28"/>
               </w:rPr>
-              <w:t>0.</w:t>
-            </w:r>
-            <w:r>
-              <w:rPr>
-                <w:rFonts w:ascii="Times New Roman" w:hAnsi="Times New Roman" w:cs="Times New Roman"/>
-                <w:sz w:val="28"/>
-                <w:szCs w:val="28"/>
-              </w:rPr>
-              <w:t>05</w:t>
+              <w:t>0.05</w:t>
             </w:r>
           </w:p>
         </w:tc>
@@ -5619,15 +5470,7 @@
                 <w:sz w:val="28"/>
                 <w:szCs w:val="28"/>
               </w:rPr>
-              <w:t>0,</w:t>
-            </w:r>
-            <w:r>
-              <w:rPr>
-                <w:rFonts w:ascii="Times New Roman" w:hAnsi="Times New Roman" w:cs="Times New Roman"/>
-                <w:sz w:val="28"/>
-                <w:szCs w:val="28"/>
-              </w:rPr>
-              <w:t>02</w:t>
+              <w:t>0,02</w:t>
             </w:r>
           </w:p>
         </w:tc>
@@ -5650,15 +5493,7 @@
                 <w:sz w:val="28"/>
                 <w:szCs w:val="28"/>
               </w:rPr>
-              <w:t>0.</w:t>
-            </w:r>
-            <w:r>
-              <w:rPr>
-                <w:rFonts w:ascii="Times New Roman" w:hAnsi="Times New Roman" w:cs="Times New Roman"/>
-                <w:sz w:val="28"/>
-                <w:szCs w:val="28"/>
-              </w:rPr>
-              <w:t>01</w:t>
+              <w:t>0.01</w:t>
             </w:r>
           </w:p>
         </w:tc>
@@ -6077,7 +5912,7 @@
           <w:szCs w:val="36"/>
         </w:rPr>
       </w:pPr>
-      <w:bookmarkStart w:id="6" w:name="_Toc161948777"/>
+      <w:bookmarkStart w:id="6" w:name="_Toc162280961"/>
       <w:r>
         <w:rPr>
           <w:rFonts w:ascii="Times New Roman" w:hAnsi="Times New Roman" w:cs="Times New Roman"/>
@@ -6110,8 +5945,78 @@
           <w:szCs w:val="36"/>
         </w:rPr>
         <w:tab/>
-      </w:r>
-      <w:r>
+        <w:t>Contemporaneous cross-impact</w:t>
+      </w:r>
+      <w:bookmarkEnd w:id="6"/>
+    </w:p>
+    <w:p>
+      <w:pPr>
+        <w:rPr>
+          <w:rFonts w:ascii="Times New Roman" w:hAnsi="Times New Roman" w:cs="Times New Roman"/>
+          <w:sz w:val="28"/>
+          <w:szCs w:val="28"/>
+        </w:rPr>
+      </w:pPr>
+      <w:r>
+        <w:rPr>
+          <w:rFonts w:ascii="Times New Roman" w:hAnsi="Times New Roman" w:cs="Times New Roman"/>
+          <w:sz w:val="28"/>
+          <w:szCs w:val="28"/>
+        </w:rPr>
+        <w:t xml:space="preserve">In this section, we study the results of different models including basic ML approaches </w:t>
+      </w:r>
+      <w:r>
+        <w:rPr>
+          <w:rFonts w:ascii="Times New Roman" w:hAnsi="Times New Roman" w:cs="Times New Roman"/>
+          <w:sz w:val="28"/>
+          <w:szCs w:val="28"/>
+        </w:rPr>
+        <w:t xml:space="preserve">by comparing </w:t>
+      </w:r>
+      <w:r>
+        <w:rPr>
+          <w:rFonts w:ascii="Times New Roman" w:hAnsi="Times New Roman" w:cs="Times New Roman"/>
+          <w:sz w:val="28"/>
+          <w:szCs w:val="28"/>
+        </w:rPr>
+        <w:t xml:space="preserve">cross </w:t>
+      </w:r>
+      <w:r>
+        <w:rPr>
+          <w:rFonts w:ascii="Times New Roman" w:hAnsi="Times New Roman" w:cs="Times New Roman"/>
+          <w:sz w:val="28"/>
+          <w:szCs w:val="28"/>
+        </w:rPr>
+        <w:t>impact</w:t>
+      </w:r>
+      <w:r>
+        <w:rPr>
+          <w:rFonts w:ascii="Times New Roman" w:hAnsi="Times New Roman" w:cs="Times New Roman"/>
+          <w:sz w:val="28"/>
+          <w:szCs w:val="28"/>
+        </w:rPr>
+        <w:t xml:space="preserve"> using </w:t>
+      </w:r>
+      <w:r>
+        <w:rPr>
+          <w:rFonts w:ascii="Times New Roman" w:hAnsi="Times New Roman" w:cs="Times New Roman"/>
+          <w:sz w:val="28"/>
+          <w:szCs w:val="28"/>
+        </w:rPr>
+        <w:t>various</w:t>
+      </w:r>
+      <w:r>
+        <w:rPr>
+          <w:rFonts w:ascii="Times New Roman" w:hAnsi="Times New Roman" w:cs="Times New Roman"/>
+          <w:sz w:val="28"/>
+          <w:szCs w:val="28"/>
+        </w:rPr>
+        <w:t xml:space="preserve"> metrics of remaining stocks for predicting price of the first one.</w:t>
+      </w:r>
+    </w:p>
+    <w:p>
+      <w:pPr>
+        <w:pStyle w:val="2"/>
         <w:rPr>
           <w:rFonts w:ascii="Times New Roman" w:hAnsi="Times New Roman" w:cs="Times New Roman"/>
           <w:b/>
@@ -6120,78 +6025,9 @@
           <w:sz w:val="36"/>
           <w:szCs w:val="36"/>
         </w:rPr>
-        <w:t>Contemporaneous cross-impact</w:t>
-      </w:r>
-      <w:bookmarkEnd w:id="6"/>
-    </w:p>
-    <w:p>
-      <w:pPr>
-        <w:rPr>
-          <w:rFonts w:ascii="Times New Roman" w:hAnsi="Times New Roman" w:cs="Times New Roman"/>
-          <w:sz w:val="28"/>
-          <w:szCs w:val="28"/>
-        </w:rPr>
-      </w:pPr>
-      <w:r>
-        <w:rPr>
-          <w:rFonts w:ascii="Times New Roman" w:hAnsi="Times New Roman" w:cs="Times New Roman"/>
-          <w:sz w:val="28"/>
-          <w:szCs w:val="28"/>
-        </w:rPr>
-        <w:t xml:space="preserve">In this section, we study the results of different models including basic ML approaches </w:t>
-      </w:r>
-      <w:r>
-        <w:rPr>
-          <w:rFonts w:ascii="Times New Roman" w:hAnsi="Times New Roman" w:cs="Times New Roman"/>
-          <w:sz w:val="28"/>
-          <w:szCs w:val="28"/>
-        </w:rPr>
-        <w:t xml:space="preserve">by comparing </w:t>
-      </w:r>
-      <w:r>
-        <w:rPr>
-          <w:rFonts w:ascii="Times New Roman" w:hAnsi="Times New Roman" w:cs="Times New Roman"/>
-          <w:sz w:val="28"/>
-          <w:szCs w:val="28"/>
-        </w:rPr>
-        <w:t xml:space="preserve">cross </w:t>
-      </w:r>
-      <w:r>
-        <w:rPr>
-          <w:rFonts w:ascii="Times New Roman" w:hAnsi="Times New Roman" w:cs="Times New Roman"/>
-          <w:sz w:val="28"/>
-          <w:szCs w:val="28"/>
-        </w:rPr>
-        <w:t>impact</w:t>
-      </w:r>
-      <w:r>
-        <w:rPr>
-          <w:rFonts w:ascii="Times New Roman" w:hAnsi="Times New Roman" w:cs="Times New Roman"/>
-          <w:sz w:val="28"/>
-          <w:szCs w:val="28"/>
-        </w:rPr>
-        <w:t xml:space="preserve"> using </w:t>
-      </w:r>
-      <w:r>
-        <w:rPr>
-          <w:rFonts w:ascii="Times New Roman" w:hAnsi="Times New Roman" w:cs="Times New Roman"/>
-          <w:sz w:val="28"/>
-          <w:szCs w:val="28"/>
-        </w:rPr>
-        <w:t>various</w:t>
-      </w:r>
-      <w:r>
-        <w:rPr>
-          <w:rFonts w:ascii="Times New Roman" w:hAnsi="Times New Roman" w:cs="Times New Roman"/>
-          <w:sz w:val="28"/>
-          <w:szCs w:val="28"/>
-        </w:rPr>
-        <w:t xml:space="preserve"> metrics of remaining stocks for predicting price of the first one.</w:t>
-      </w:r>
-    </w:p>
-    <w:p>
-      <w:pPr>
-        <w:pStyle w:val="2"/>
+      </w:pPr>
+      <w:bookmarkStart w:id="7" w:name="_Toc162280962"/>
+      <w:r>
         <w:rPr>
           <w:rFonts w:ascii="Times New Roman" w:hAnsi="Times New Roman" w:cs="Times New Roman"/>
           <w:b/>
@@ -6200,8 +6036,8 @@
           <w:sz w:val="36"/>
           <w:szCs w:val="36"/>
         </w:rPr>
-      </w:pPr>
-      <w:bookmarkStart w:id="7" w:name="_Toc161948778"/>
+        <w:t>3.1</w:t>
+      </w:r>
       <w:r>
         <w:rPr>
           <w:rFonts w:ascii="Times New Roman" w:hAnsi="Times New Roman" w:cs="Times New Roman"/>
@@ -6211,7 +6047,7 @@
           <w:sz w:val="36"/>
           <w:szCs w:val="36"/>
         </w:rPr>
-        <w:t>3.1</w:t>
+        <w:tab/>
       </w:r>
       <w:r>
         <w:rPr>
@@ -6222,17 +6058,6 @@
           <w:sz w:val="36"/>
           <w:szCs w:val="36"/>
         </w:rPr>
-        <w:tab/>
-      </w:r>
-      <w:r>
-        <w:rPr>
-          <w:rFonts w:ascii="Times New Roman" w:hAnsi="Times New Roman" w:cs="Times New Roman"/>
-          <w:b/>
-          <w:bCs/>
-          <w:color w:val="auto"/>
-          <w:sz w:val="36"/>
-          <w:szCs w:val="36"/>
-        </w:rPr>
         <w:t>Models</w:t>
       </w:r>
       <w:bookmarkEnd w:id="7"/>
@@ -6309,7 +6134,6 @@
           <w:sz w:val="28"/>
           <w:szCs w:val="28"/>
         </w:rPr>
-        <w:lastRenderedPageBreak/>
         <w:t xml:space="preserve">Table 2: </w:t>
       </w:r>
       <m:oMath>
@@ -7944,6 +7768,7 @@
           <w:sz w:val="28"/>
           <w:szCs w:val="28"/>
         </w:rPr>
+        <w:lastRenderedPageBreak/>
         <w:br/>
         <w:t>In Table 2, the R^2 scores for different machine learning models (Linear Regression, Random Forest, and Gradient Boosting) are presented using features from the first n stocks, where n ranges from 0 to 9 (0 means only the initial stock's features are used).</w:t>
       </w:r>
@@ -7979,7 +7804,7 @@
           <w:sz w:val="28"/>
           <w:szCs w:val="28"/>
         </w:rPr>
-        <w:t>The problem with classical order book imbalance is highlighted when there's significant uncertainty about future returns, especially during times of high volatility. When effective spreads are large (the difference between bid and ask prices), the classical order book imbalance may not accurately reflect market dynamics.</w:t>
+        <w:t>The variability in the objective variable (price fluctuations) becomes apparent. The issue with traditional order book imbalance becomes evident when there is considerable uncertainty regarding future returns, particularly during periods of heightened volatility. When effective spreads widen (the disparity between bid and ask prices), the traditional order book imbalance may not accurately represent market dynamics. To demonstrate this issue, consider an instance of an order book during calm market conditions and another shortly after a surge in volatility. In calm market conditions, the traditional order book imbalance may display a value such as -0.98, indicating a strong inclination towards a downward price movement due to the substantial ask liquidity in comparison to bid liquidity.</w:t>
       </w:r>
     </w:p>
     <w:p>
@@ -7996,89 +7821,63 @@
           <w:sz w:val="28"/>
           <w:szCs w:val="28"/>
         </w:rPr>
-        <w:t>To illustrate this problem, consider an example of an order book during non-volatile times and another shortly after a volatility spike. In non-volatile times, the classical order book imbalance might show a value like -0.98, indicating a strong bias towards a price move down due to the overwhelming ask liquidity compared to bid liquidity.</w:t>
+        <w:t>However, during high volatility (as seen in the second order book with a classical imbalance of 0.69 indicating a potential price move up), the imbalance value may not align with market intuition. This discrepancy occurs because the classical imbalance calculation doesn't consider the deeper levels of the order book where more significant liquidity may be present, thus affecting the probability of future price movements.</w:t>
       </w:r>
     </w:p>
     <w:p>
       <w:pPr>
         <w:rPr>
           <w:rFonts w:ascii="Times New Roman" w:hAnsi="Times New Roman" w:cs="Times New Roman"/>
-          <w:sz w:val="28"/>
-          <w:szCs w:val="28"/>
-        </w:rPr>
-      </w:pPr>
-      <w:r>
-        <w:rPr>
-          <w:rFonts w:ascii="Times New Roman" w:hAnsi="Times New Roman" w:cs="Times New Roman"/>
-          <w:sz w:val="28"/>
-          <w:szCs w:val="28"/>
-        </w:rPr>
-        <w:t xml:space="preserve">However, during high volatility (as seen in the second order book with a classical imbalance of 0.69 indicating a potential price move up), the imbalance value may </w:t>
-      </w:r>
-      <w:r>
-        <w:rPr>
-          <w:rFonts w:ascii="Times New Roman" w:hAnsi="Times New Roman" w:cs="Times New Roman"/>
-          <w:sz w:val="28"/>
-          <w:szCs w:val="28"/>
-        </w:rPr>
-        <w:lastRenderedPageBreak/>
-        <w:t>not align with market intuition. This discrepancy occurs because the classical imbalance calculation doesn't consider the deeper levels of the order book where more significant liquidity may be present, thus affecting the probability of future price movements.</w:t>
+          <w:b/>
+          <w:bCs/>
+          <w:sz w:val="28"/>
+          <w:szCs w:val="28"/>
+        </w:rPr>
+      </w:pPr>
+      <w:r>
+        <w:rPr>
+          <w:rFonts w:ascii="Times New Roman" w:hAnsi="Times New Roman" w:cs="Times New Roman"/>
+          <w:b/>
+          <w:bCs/>
+          <w:sz w:val="28"/>
+          <w:szCs w:val="28"/>
+        </w:rPr>
+        <w:t xml:space="preserve">Price </w:t>
+      </w:r>
+      <w:r>
+        <w:rPr>
+          <w:rFonts w:ascii="Times New Roman" w:hAnsi="Times New Roman" w:cs="Times New Roman"/>
+          <w:b/>
+          <w:bCs/>
+          <w:sz w:val="28"/>
+          <w:szCs w:val="28"/>
+        </w:rPr>
+        <w:t xml:space="preserve">and Cross </w:t>
+      </w:r>
+      <w:r>
+        <w:rPr>
+          <w:rFonts w:ascii="Times New Roman" w:hAnsi="Times New Roman" w:cs="Times New Roman"/>
+          <w:b/>
+          <w:bCs/>
+          <w:sz w:val="28"/>
+          <w:szCs w:val="28"/>
+        </w:rPr>
+        <w:t xml:space="preserve">impact of </w:t>
+      </w:r>
+      <w:r>
+        <w:rPr>
+          <w:rFonts w:ascii="Times New Roman" w:hAnsi="Times New Roman" w:cs="Times New Roman"/>
+          <w:b/>
+          <w:bCs/>
+          <w:sz w:val="28"/>
+          <w:szCs w:val="28"/>
+        </w:rPr>
+        <w:t>integrated TFIs.</w:t>
       </w:r>
     </w:p>
     <w:p>
       <w:pPr>
         <w:rPr>
-          <w:rFonts w:ascii="Times New Roman" w:hAnsi="Times New Roman" w:cs="Times New Roman"/>
-          <w:b/>
-          <w:bCs/>
-          <w:sz w:val="28"/>
-          <w:szCs w:val="28"/>
-        </w:rPr>
-      </w:pPr>
-      <w:r>
-        <w:rPr>
-          <w:rFonts w:ascii="Times New Roman" w:hAnsi="Times New Roman" w:cs="Times New Roman"/>
-          <w:b/>
-          <w:bCs/>
-          <w:sz w:val="28"/>
-          <w:szCs w:val="28"/>
-        </w:rPr>
-        <w:t xml:space="preserve">Price </w:t>
-      </w:r>
-      <w:r>
-        <w:rPr>
-          <w:rFonts w:ascii="Times New Roman" w:hAnsi="Times New Roman" w:cs="Times New Roman"/>
-          <w:b/>
-          <w:bCs/>
-          <w:sz w:val="28"/>
-          <w:szCs w:val="28"/>
-        </w:rPr>
-        <w:t xml:space="preserve">and Cross </w:t>
-      </w:r>
-      <w:r>
-        <w:rPr>
-          <w:rFonts w:ascii="Times New Roman" w:hAnsi="Times New Roman" w:cs="Times New Roman"/>
-          <w:b/>
-          <w:bCs/>
-          <w:sz w:val="28"/>
-          <w:szCs w:val="28"/>
-        </w:rPr>
-        <w:t xml:space="preserve">impact of </w:t>
-      </w:r>
-      <w:r>
-        <w:rPr>
-          <w:rFonts w:ascii="Times New Roman" w:hAnsi="Times New Roman" w:cs="Times New Roman"/>
-          <w:b/>
-          <w:bCs/>
-          <w:sz w:val="28"/>
-          <w:szCs w:val="28"/>
-        </w:rPr>
-        <w:t>integrated TFIs.</w:t>
-      </w:r>
-    </w:p>
-    <w:p>
-      <w:pPr>
-        <w:rPr>
           <w:rFonts w:ascii="Times New Roman" w:eastAsiaTheme="minorEastAsia" w:hAnsi="Times New Roman" w:cs="Times New Roman"/>
           <w:sz w:val="28"/>
           <w:szCs w:val="28"/>
@@ -8090,23 +7889,7 @@
           <w:sz w:val="28"/>
           <w:szCs w:val="28"/>
         </w:rPr>
-        <w:t xml:space="preserve">Table </w:t>
-      </w:r>
-      <w:r>
-        <w:rPr>
-          <w:rFonts w:ascii="Times New Roman" w:hAnsi="Times New Roman" w:cs="Times New Roman"/>
-          <w:sz w:val="28"/>
-          <w:szCs w:val="28"/>
-        </w:rPr>
-        <w:t>3</w:t>
-      </w:r>
-      <w:r>
-        <w:rPr>
-          <w:rFonts w:ascii="Times New Roman" w:hAnsi="Times New Roman" w:cs="Times New Roman"/>
-          <w:sz w:val="28"/>
-          <w:szCs w:val="28"/>
-        </w:rPr>
-        <w:t xml:space="preserve">: </w:t>
+        <w:t xml:space="preserve">Table 3: </w:t>
       </w:r>
       <m:oMath>
         <m:sSup>
@@ -9327,6 +9110,7 @@
                 <w:szCs w:val="28"/>
                 <w14:ligatures w14:val="none"/>
               </w:rPr>
+              <w:lastRenderedPageBreak/>
               <w:t>Gradient Boosting</w:t>
             </w:r>
           </w:p>
@@ -9783,15 +9567,7 @@
           <w:sz w:val="28"/>
           <w:szCs w:val="28"/>
         </w:rPr>
-        <w:t>l</w:t>
-      </w:r>
-      <w:r>
-        <w:rPr>
-          <w:rFonts w:ascii="Times New Roman" w:eastAsiaTheme="minorEastAsia" w:hAnsi="Times New Roman" w:cs="Times New Roman"/>
-          <w:sz w:val="28"/>
-          <w:szCs w:val="28"/>
-        </w:rPr>
-        <w:t xml:space="preserve">ooking at the </w:t>
+        <w:t xml:space="preserve">looking at the </w:t>
       </w:r>
       <m:oMath>
         <m:sSup>
@@ -9875,23 +9651,7 @@
           <w:sz w:val="28"/>
           <w:szCs w:val="28"/>
         </w:rPr>
-        <w:t xml:space="preserve">However, there are fluctuations in the scores, such as the drop from 0.562 to 0.517 when moving from 7 to </w:t>
-      </w:r>
-      <w:r>
-        <w:rPr>
-          <w:rFonts w:ascii="Times New Roman" w:eastAsiaTheme="minorEastAsia" w:hAnsi="Times New Roman" w:cs="Times New Roman"/>
-          <w:sz w:val="28"/>
-          <w:szCs w:val="28"/>
-        </w:rPr>
-        <w:t>9</w:t>
-      </w:r>
-      <w:r>
-        <w:rPr>
-          <w:rFonts w:ascii="Times New Roman" w:eastAsiaTheme="minorEastAsia" w:hAnsi="Times New Roman" w:cs="Times New Roman"/>
-          <w:sz w:val="28"/>
-          <w:szCs w:val="28"/>
-        </w:rPr>
-        <w:t xml:space="preserve"> features.</w:t>
+        <w:t>However, there are fluctuations in the scores, such as the drop from 0.562 to 0.517 when moving from 7 to 9 features.</w:t>
       </w:r>
     </w:p>
     <w:p>
@@ -9908,31 +9668,7 @@
           <w:sz w:val="28"/>
           <w:szCs w:val="28"/>
         </w:rPr>
-        <w:t xml:space="preserve">These fluctuations </w:t>
-      </w:r>
-      <w:r>
-        <w:rPr>
-          <w:rFonts w:ascii="Times New Roman" w:eastAsiaTheme="minorEastAsia" w:hAnsi="Times New Roman" w:cs="Times New Roman"/>
-          <w:sz w:val="28"/>
-          <w:szCs w:val="28"/>
-        </w:rPr>
-        <w:t xml:space="preserve">mean that Gradient Boosting and Random Forest started </w:t>
-      </w:r>
-      <w:r>
-        <w:rPr>
-          <w:rFonts w:ascii="Times New Roman" w:eastAsiaTheme="minorEastAsia" w:hAnsi="Times New Roman" w:cs="Times New Roman"/>
-          <w:sz w:val="28"/>
-          <w:szCs w:val="28"/>
-        </w:rPr>
-        <w:t>overfitting</w:t>
-      </w:r>
-      <w:r>
-        <w:rPr>
-          <w:rFonts w:ascii="Times New Roman" w:eastAsiaTheme="minorEastAsia" w:hAnsi="Times New Roman" w:cs="Times New Roman"/>
-          <w:sz w:val="28"/>
-          <w:szCs w:val="28"/>
-        </w:rPr>
-        <w:t>.</w:t>
+        <w:t>These fluctuations mean that Gradient Boosting and Random Forest started overfitting.</w:t>
       </w:r>
     </w:p>
     <w:p>
@@ -10000,23 +9736,7 @@
           <w:sz w:val="28"/>
           <w:szCs w:val="28"/>
         </w:rPr>
-        <w:t xml:space="preserve">Table </w:t>
-      </w:r>
-      <w:r>
-        <w:rPr>
-          <w:rFonts w:ascii="Times New Roman" w:hAnsi="Times New Roman" w:cs="Times New Roman"/>
-          <w:sz w:val="28"/>
-          <w:szCs w:val="28"/>
-        </w:rPr>
-        <w:t>4</w:t>
-      </w:r>
-      <w:r>
-        <w:rPr>
-          <w:rFonts w:ascii="Times New Roman" w:hAnsi="Times New Roman" w:cs="Times New Roman"/>
-          <w:sz w:val="28"/>
-          <w:szCs w:val="28"/>
-        </w:rPr>
-        <w:t xml:space="preserve">: </w:t>
+        <w:t xml:space="preserve">Table 4: </w:t>
       </w:r>
       <m:oMath>
         <m:sSup>
@@ -10104,17 +9824,17 @@
         <w:tblLook w:val="04A0" w:firstRow="1" w:lastRow="0" w:firstColumn="1" w:lastColumn="0" w:noHBand="0" w:noVBand="1"/>
       </w:tblPr>
       <w:tblGrid>
-        <w:gridCol w:w="2120"/>
-        <w:gridCol w:w="867"/>
-        <w:gridCol w:w="750"/>
-        <w:gridCol w:w="750"/>
-        <w:gridCol w:w="812"/>
-        <w:gridCol w:w="812"/>
-        <w:gridCol w:w="812"/>
-        <w:gridCol w:w="812"/>
-        <w:gridCol w:w="812"/>
-        <w:gridCol w:w="812"/>
-        <w:gridCol w:w="1001"/>
+        <w:gridCol w:w="2260"/>
+        <w:gridCol w:w="892"/>
+        <w:gridCol w:w="771"/>
+        <w:gridCol w:w="771"/>
+        <w:gridCol w:w="771"/>
+        <w:gridCol w:w="771"/>
+        <w:gridCol w:w="771"/>
+        <w:gridCol w:w="771"/>
+        <w:gridCol w:w="771"/>
+        <w:gridCol w:w="771"/>
+        <w:gridCol w:w="1040"/>
       </w:tblGrid>
       <w:tr>
         <w:tc>
@@ -10647,7 +10367,7 @@
             </w:pPr>
             <w:r>
               <w:rPr>
-                <w:rFonts w:ascii="Arial" w:hAnsi="Arial" w:cs="Arial"/>
+                <w:rFonts w:ascii="Times New Roman" w:hAnsi="Times New Roman" w:cs="Times New Roman"/>
                 <w:color w:val="000000"/>
                 <w:sz w:val="22"/>
                 <w:szCs w:val="22"/>
@@ -10679,7 +10399,7 @@
             </w:pPr>
             <w:r>
               <w:rPr>
-                <w:rFonts w:ascii="Arial" w:hAnsi="Arial" w:cs="Arial"/>
+                <w:rFonts w:ascii="Times New Roman" w:hAnsi="Times New Roman" w:cs="Times New Roman"/>
                 <w:color w:val="000000"/>
                 <w:sz w:val="22"/>
                 <w:szCs w:val="22"/>
@@ -10711,7 +10431,7 @@
             </w:pPr>
             <w:r>
               <w:rPr>
-                <w:rFonts w:ascii="Arial" w:hAnsi="Arial" w:cs="Arial"/>
+                <w:rFonts w:ascii="Times New Roman" w:hAnsi="Times New Roman" w:cs="Times New Roman"/>
                 <w:color w:val="000000"/>
                 <w:sz w:val="22"/>
                 <w:szCs w:val="22"/>
@@ -10743,7 +10463,7 @@
             </w:pPr>
             <w:r>
               <w:rPr>
-                <w:rFonts w:ascii="Arial" w:hAnsi="Arial" w:cs="Arial"/>
+                <w:rFonts w:ascii="Times New Roman" w:hAnsi="Times New Roman" w:cs="Times New Roman"/>
                 <w:color w:val="000000"/>
                 <w:sz w:val="22"/>
                 <w:szCs w:val="22"/>
@@ -10775,7 +10495,7 @@
             </w:pPr>
             <w:r>
               <w:rPr>
-                <w:rFonts w:ascii="Arial" w:hAnsi="Arial" w:cs="Arial"/>
+                <w:rFonts w:ascii="Times New Roman" w:hAnsi="Times New Roman" w:cs="Times New Roman"/>
                 <w:color w:val="000000"/>
                 <w:sz w:val="22"/>
                 <w:szCs w:val="22"/>
@@ -10807,7 +10527,7 @@
             </w:pPr>
             <w:r>
               <w:rPr>
-                <w:rFonts w:ascii="Arial" w:hAnsi="Arial" w:cs="Arial"/>
+                <w:rFonts w:ascii="Times New Roman" w:hAnsi="Times New Roman" w:cs="Times New Roman"/>
                 <w:color w:val="000000"/>
                 <w:sz w:val="22"/>
                 <w:szCs w:val="22"/>
@@ -10839,7 +10559,7 @@
             </w:pPr>
             <w:r>
               <w:rPr>
-                <w:rFonts w:ascii="Arial" w:hAnsi="Arial" w:cs="Arial"/>
+                <w:rFonts w:ascii="Times New Roman" w:hAnsi="Times New Roman" w:cs="Times New Roman"/>
                 <w:color w:val="000000"/>
                 <w:sz w:val="22"/>
                 <w:szCs w:val="22"/>
@@ -11004,7 +10724,7 @@
             </w:pPr>
             <w:r>
               <w:rPr>
-                <w:rFonts w:ascii="Arial" w:hAnsi="Arial" w:cs="Arial"/>
+                <w:rFonts w:ascii="Times New Roman" w:hAnsi="Times New Roman" w:cs="Times New Roman"/>
                 <w:color w:val="000000"/>
                 <w:sz w:val="22"/>
                 <w:szCs w:val="22"/>
@@ -11036,7 +10756,7 @@
             </w:pPr>
             <w:r>
               <w:rPr>
-                <w:rFonts w:ascii="Arial" w:hAnsi="Arial" w:cs="Arial"/>
+                <w:rFonts w:ascii="Times New Roman" w:hAnsi="Times New Roman" w:cs="Times New Roman"/>
                 <w:color w:val="000000"/>
                 <w:sz w:val="22"/>
                 <w:szCs w:val="22"/>
@@ -11068,7 +10788,7 @@
             </w:pPr>
             <w:r>
               <w:rPr>
-                <w:rFonts w:ascii="Arial" w:hAnsi="Arial" w:cs="Arial"/>
+                <w:rFonts w:ascii="Times New Roman" w:hAnsi="Times New Roman" w:cs="Times New Roman"/>
                 <w:color w:val="000000"/>
                 <w:sz w:val="22"/>
                 <w:szCs w:val="22"/>
@@ -11100,7 +10820,7 @@
             </w:pPr>
             <w:r>
               <w:rPr>
-                <w:rFonts w:ascii="Arial" w:hAnsi="Arial" w:cs="Arial"/>
+                <w:rFonts w:ascii="Times New Roman" w:hAnsi="Times New Roman" w:cs="Times New Roman"/>
                 <w:color w:val="000000"/>
                 <w:sz w:val="22"/>
                 <w:szCs w:val="22"/>
@@ -11132,7 +10852,7 @@
             </w:pPr>
             <w:r>
               <w:rPr>
-                <w:rFonts w:ascii="Arial" w:hAnsi="Arial" w:cs="Arial"/>
+                <w:rFonts w:ascii="Times New Roman" w:hAnsi="Times New Roman" w:cs="Times New Roman"/>
                 <w:color w:val="000000"/>
                 <w:sz w:val="22"/>
                 <w:szCs w:val="22"/>
@@ -11164,7 +10884,7 @@
             </w:pPr>
             <w:r>
               <w:rPr>
-                <w:rFonts w:ascii="Arial" w:hAnsi="Arial" w:cs="Arial"/>
+                <w:rFonts w:ascii="Times New Roman" w:hAnsi="Times New Roman" w:cs="Times New Roman"/>
                 <w:color w:val="000000"/>
                 <w:sz w:val="22"/>
                 <w:szCs w:val="22"/>
@@ -11196,7 +10916,7 @@
             </w:pPr>
             <w:r>
               <w:rPr>
-                <w:rFonts w:ascii="Arial" w:hAnsi="Arial" w:cs="Arial"/>
+                <w:rFonts w:ascii="Times New Roman" w:hAnsi="Times New Roman" w:cs="Times New Roman"/>
                 <w:color w:val="000000"/>
                 <w:sz w:val="22"/>
                 <w:szCs w:val="22"/>
@@ -11363,7 +11083,7 @@
             </w:pPr>
             <w:r>
               <w:rPr>
-                <w:rFonts w:ascii="Arial" w:hAnsi="Arial" w:cs="Arial"/>
+                <w:rFonts w:ascii="Times New Roman" w:hAnsi="Times New Roman" w:cs="Times New Roman"/>
                 <w:color w:val="000000"/>
                 <w:sz w:val="22"/>
                 <w:szCs w:val="22"/>
@@ -11395,7 +11115,7 @@
             </w:pPr>
             <w:r>
               <w:rPr>
-                <w:rFonts w:ascii="Arial" w:hAnsi="Arial" w:cs="Arial"/>
+                <w:rFonts w:ascii="Times New Roman" w:hAnsi="Times New Roman" w:cs="Times New Roman"/>
                 <w:color w:val="000000"/>
                 <w:sz w:val="22"/>
                 <w:szCs w:val="22"/>
@@ -11427,7 +11147,7 @@
             </w:pPr>
             <w:r>
               <w:rPr>
-                <w:rFonts w:ascii="Arial" w:hAnsi="Arial" w:cs="Arial"/>
+                <w:rFonts w:ascii="Times New Roman" w:hAnsi="Times New Roman" w:cs="Times New Roman"/>
                 <w:color w:val="000000"/>
                 <w:sz w:val="22"/>
                 <w:szCs w:val="22"/>
@@ -11459,7 +11179,7 @@
             </w:pPr>
             <w:r>
               <w:rPr>
-                <w:rFonts w:ascii="Arial" w:hAnsi="Arial" w:cs="Arial"/>
+                <w:rFonts w:ascii="Times New Roman" w:hAnsi="Times New Roman" w:cs="Times New Roman"/>
                 <w:color w:val="000000"/>
                 <w:sz w:val="22"/>
                 <w:szCs w:val="22"/>
@@ -11491,7 +11211,7 @@
             </w:pPr>
             <w:r>
               <w:rPr>
-                <w:rFonts w:ascii="Arial" w:hAnsi="Arial" w:cs="Arial"/>
+                <w:rFonts w:ascii="Times New Roman" w:hAnsi="Times New Roman" w:cs="Times New Roman"/>
                 <w:color w:val="000000"/>
                 <w:sz w:val="22"/>
                 <w:szCs w:val="22"/>
@@ -11523,7 +11243,7 @@
             </w:pPr>
             <w:r>
               <w:rPr>
-                <w:rFonts w:ascii="Arial" w:hAnsi="Arial" w:cs="Arial"/>
+                <w:rFonts w:ascii="Times New Roman" w:hAnsi="Times New Roman" w:cs="Times New Roman"/>
                 <w:color w:val="000000"/>
                 <w:sz w:val="22"/>
                 <w:szCs w:val="22"/>
@@ -11555,7 +11275,7 @@
             </w:pPr>
             <w:r>
               <w:rPr>
-                <w:rFonts w:ascii="Arial" w:hAnsi="Arial" w:cs="Arial"/>
+                <w:rFonts w:ascii="Times New Roman" w:hAnsi="Times New Roman" w:cs="Times New Roman"/>
                 <w:color w:val="000000"/>
                 <w:sz w:val="22"/>
                 <w:szCs w:val="22"/>
@@ -11591,7 +11311,16 @@
           <w:sz w:val="28"/>
           <w:szCs w:val="28"/>
         </w:rPr>
-        <w:t xml:space="preserve">The results are almost same we got from Table 3, observed spread in last two models is clearly explained by architectures of Random Forest and Gradient Boosting. Therefore, this model did not outperform previous model, because of </w:t>
+        <w:t xml:space="preserve">The results are almost same we got from Table 3, observed spread in last two models is clearly explained by architectures of Random Forest and Gradient </w:t>
+      </w:r>
+      <w:r>
+        <w:rPr>
+          <w:rFonts w:ascii="Times New Roman" w:hAnsi="Times New Roman" w:cs="Times New Roman"/>
+          <w:sz w:val="28"/>
+          <w:szCs w:val="28"/>
+        </w:rPr>
+        <w:lastRenderedPageBreak/>
+        <w:t xml:space="preserve">Boosting. Therefore, this model did not outperform previous model, because of </w:t>
       </w:r>
       <w:r>
         <w:rPr>
@@ -11604,7 +11333,7 @@
     </w:p>
     <w:p>
       <w:pPr>
-        <w:pStyle w:val="2"/>
+        <w:pStyle w:val="1"/>
         <w:rPr>
           <w:rFonts w:ascii="Times New Roman" w:hAnsi="Times New Roman" w:cs="Times New Roman"/>
           <w:b/>
@@ -11614,7 +11343,7 @@
           <w:szCs w:val="36"/>
         </w:rPr>
       </w:pPr>
-      <w:bookmarkStart w:id="8" w:name="_Toc161948779"/>
+      <w:bookmarkStart w:id="8" w:name="_Toc162280963"/>
       <w:r>
         <w:rPr>
           <w:rFonts w:ascii="Times New Roman" w:hAnsi="Times New Roman" w:cs="Times New Roman"/>
@@ -11624,7 +11353,7 @@
           <w:sz w:val="36"/>
           <w:szCs w:val="36"/>
         </w:rPr>
-        <w:t>3.</w:t>
+        <w:t>4</w:t>
       </w:r>
       <w:r>
         <w:rPr>
@@ -11635,7 +11364,7 @@
           <w:sz w:val="36"/>
           <w:szCs w:val="36"/>
         </w:rPr>
-        <w:t>2</w:t>
+        <w:t>.</w:t>
       </w:r>
       <w:r>
         <w:rPr>
@@ -11657,9 +11386,483 @@
           <w:sz w:val="36"/>
           <w:szCs w:val="36"/>
         </w:rPr>
-        <w:t>Discussion about contemporaneous cross-impact</w:t>
+        <w:t xml:space="preserve"> Forecasting future returns</w:t>
       </w:r>
       <w:bookmarkEnd w:id="8"/>
+    </w:p>
+    <w:p>
+      <w:pPr>
+        <w:rPr>
+          <w:rFonts w:ascii="Times New Roman" w:hAnsi="Times New Roman" w:cs="Times New Roman"/>
+          <w:sz w:val="28"/>
+          <w:szCs w:val="28"/>
+        </w:rPr>
+      </w:pPr>
+      <w:r>
+        <w:rPr>
+          <w:rFonts w:ascii="Times New Roman" w:hAnsi="Times New Roman" w:cs="Times New Roman"/>
+          <w:sz w:val="28"/>
+          <w:szCs w:val="28"/>
+        </w:rPr>
+        <w:t xml:space="preserve">In the previous section, </w:t>
+      </w:r>
+      <w:r>
+        <w:rPr>
+          <w:rFonts w:ascii="Times New Roman" w:hAnsi="Times New Roman" w:cs="Times New Roman"/>
+          <w:sz w:val="28"/>
+          <w:szCs w:val="28"/>
+        </w:rPr>
+        <w:t>we try to find dependencies between price changing and metrics</w:t>
+      </w:r>
+      <w:r>
+        <w:rPr>
+          <w:rFonts w:ascii="Times New Roman" w:hAnsi="Times New Roman" w:cs="Times New Roman"/>
+          <w:sz w:val="28"/>
+          <w:szCs w:val="28"/>
+        </w:rPr>
+        <w:t>, but our investigation is based on contemporaneous returns. The goal of this section is to extend our research and try to predict future returns.</w:t>
+      </w:r>
+    </w:p>
+    <w:p>
+      <w:pPr>
+        <w:tabs>
+          <w:tab w:val="left" w:pos="1851"/>
+        </w:tabs>
+        <w:rPr>
+          <w:rFonts w:ascii="Times New Roman" w:hAnsi="Times New Roman" w:cs="Times New Roman"/>
+          <w:sz w:val="28"/>
+          <w:szCs w:val="28"/>
+        </w:rPr>
+      </w:pPr>
+      <w:r>
+        <w:rPr>
+          <w:rFonts w:ascii="Times New Roman" w:hAnsi="Times New Roman" w:cs="Times New Roman"/>
+          <w:sz w:val="28"/>
+          <w:szCs w:val="28"/>
+        </w:rPr>
+        <w:t xml:space="preserve">We use Linear Regression with L2 penalty using cross-impact of 3 stocks, it shows the most stable results considering empirical results before. The article [1] reveals that the maximum profit reaches with small window and multi-asset TFI can provide more additional explanatory power for future returns. Furthermore, empirical results show that models using </w:t>
+      </w:r>
+      <w:r>
+        <w:rPr>
+          <w:rFonts w:ascii="Times New Roman" w:hAnsi="Times New Roman" w:cs="Times New Roman"/>
+          <w:sz w:val="28"/>
+          <w:szCs w:val="28"/>
+        </w:rPr>
+        <w:t>integrated flow imbalances are not able to outperform models using the best-level</w:t>
+      </w:r>
+      <w:r>
+        <w:rPr>
+          <w:rFonts w:ascii="Times New Roman" w:hAnsi="Times New Roman" w:cs="Times New Roman"/>
+          <w:sz w:val="28"/>
+          <w:szCs w:val="28"/>
+        </w:rPr>
+        <w:t xml:space="preserve"> </w:t>
+      </w:r>
+      <w:r>
+        <w:rPr>
+          <w:rFonts w:ascii="Times New Roman" w:hAnsi="Times New Roman" w:cs="Times New Roman"/>
+          <w:sz w:val="28"/>
+          <w:szCs w:val="28"/>
+        </w:rPr>
+        <w:t xml:space="preserve">ones. It is explained by fact that traders </w:t>
+      </w:r>
+      <w:r>
+        <w:rPr>
+          <w:rFonts w:ascii="Times New Roman" w:hAnsi="Times New Roman" w:cs="Times New Roman"/>
+          <w:sz w:val="28"/>
+          <w:szCs w:val="28"/>
+        </w:rPr>
+        <w:t xml:space="preserve">might strategically choose to place their orders in </w:t>
+      </w:r>
+      <w:r>
+        <w:rPr>
+          <w:rFonts w:ascii="Times New Roman" w:hAnsi="Times New Roman" w:cs="Times New Roman"/>
+          <w:sz w:val="28"/>
+          <w:szCs w:val="28"/>
+        </w:rPr>
+        <w:t xml:space="preserve">various </w:t>
+      </w:r>
+      <w:r>
+        <w:rPr>
+          <w:rFonts w:ascii="Times New Roman" w:hAnsi="Times New Roman" w:cs="Times New Roman"/>
+          <w:sz w:val="28"/>
+          <w:szCs w:val="28"/>
+        </w:rPr>
+        <w:t xml:space="preserve">levels of the book depending on </w:t>
+      </w:r>
+      <w:r>
+        <w:rPr>
+          <w:rFonts w:ascii="Times New Roman" w:hAnsi="Times New Roman" w:cs="Times New Roman"/>
+          <w:sz w:val="28"/>
+          <w:szCs w:val="28"/>
+        </w:rPr>
+        <w:t xml:space="preserve">many </w:t>
+      </w:r>
+      <w:r>
+        <w:rPr>
+          <w:rFonts w:ascii="Times New Roman" w:hAnsi="Times New Roman" w:cs="Times New Roman"/>
+          <w:sz w:val="28"/>
+          <w:szCs w:val="28"/>
+        </w:rPr>
+        <w:t>factors, therefore limit orders at different price levels may contain different information content with respect to predicting future returns</w:t>
+      </w:r>
+      <w:r>
+        <w:rPr>
+          <w:rFonts w:ascii="Times New Roman" w:hAnsi="Times New Roman" w:cs="Times New Roman"/>
+          <w:sz w:val="28"/>
+          <w:szCs w:val="28"/>
+        </w:rPr>
+        <w:t>.</w:t>
+      </w:r>
+    </w:p>
+    <w:p>
+      <w:pPr>
+        <w:tabs>
+          <w:tab w:val="left" w:pos="1851"/>
+        </w:tabs>
+        <w:rPr>
+          <w:rFonts w:ascii="Times New Roman" w:hAnsi="Times New Roman" w:cs="Times New Roman"/>
+          <w:sz w:val="28"/>
+          <w:szCs w:val="28"/>
+        </w:rPr>
+      </w:pPr>
+      <w:r>
+        <w:rPr>
+          <w:rFonts w:ascii="Times New Roman" w:hAnsi="Times New Roman" w:cs="Times New Roman"/>
+          <w:sz w:val="28"/>
+          <w:szCs w:val="28"/>
+        </w:rPr>
+        <w:t xml:space="preserve">Figure 2 illustrates how good model predicts economic gain, which is defined </w:t>
+      </w:r>
+      <w:r>
+        <w:rPr>
+          <w:rFonts w:ascii="Times New Roman" w:hAnsi="Times New Roman" w:cs="Times New Roman"/>
+          <w:sz w:val="28"/>
+          <w:szCs w:val="28"/>
+        </w:rPr>
+        <w:t>as difference between prices in some range or window. As we can observe from figure 2, predicting ability decreases during longer horizons. The same results have been showed in the article [1]. Limit order book is being changed quickly throughout time.</w:t>
+      </w:r>
+    </w:p>
+    <w:p>
+      <w:pPr>
+        <w:tabs>
+          <w:tab w:val="left" w:pos="1851"/>
+        </w:tabs>
+        <w:jc w:val="center"/>
+        <w:rPr>
+          <w:rFonts w:ascii="Times New Roman" w:hAnsi="Times New Roman" w:cs="Times New Roman"/>
+          <w:sz w:val="28"/>
+          <w:szCs w:val="28"/>
+        </w:rPr>
+      </w:pPr>
+      <w:r>
+        <w:rPr>
+          <w:noProof/>
+        </w:rPr>
+        <w:drawing>
+          <wp:inline distT="0" distB="0" distL="0" distR="0" wp14:anchorId="38EB448D" wp14:editId="621D3C72">
+            <wp:extent cx="3705101" cy="2823711"/>
+            <wp:effectExtent l="0" t="0" r="0" b="0"/>
+            <wp:docPr id="1655504765" name="Рисунок 5" descr="Изображение выглядит как текст, диаграмма, линия, График&#10;&#10;Автоматически созданное описание"/>
+            <wp:cNvGraphicFramePr>
+              <a:graphicFrameLocks xmlns:a="http://schemas.openxmlformats.org/drawingml/2006/main" noChangeAspect="1"/>
+            </wp:cNvGraphicFramePr>
+            <a:graphic xmlns:a="http://schemas.openxmlformats.org/drawingml/2006/main">
+              <a:graphicData uri="http://schemas.openxmlformats.org/drawingml/2006/picture">
+                <pic:pic xmlns:pic="http://schemas.openxmlformats.org/drawingml/2006/picture">
+                  <pic:nvPicPr>
+                    <pic:cNvPr id="1655504765" name="Рисунок 5" descr="Изображение выглядит как текст, диаграмма, линия, График&#10;&#10;Автоматически созданное описание"/>
+                    <pic:cNvPicPr>
+                      <a:picLocks noChangeAspect="1" noChangeArrowheads="1"/>
+                    </pic:cNvPicPr>
+                  </pic:nvPicPr>
+                  <pic:blipFill>
+                    <a:blip r:embed="rId11">
+                      <a:extLst>
+                        <a:ext uri="{28A0092B-C50C-407E-A947-70E740481C1C}">
+                          <a14:useLocalDpi xmlns:a14="http://schemas.microsoft.com/office/drawing/2010/main" val="0"/>
+                        </a:ext>
+                      </a:extLst>
+                    </a:blip>
+                    <a:srcRect/>
+                    <a:stretch>
+                      <a:fillRect/>
+                    </a:stretch>
+                  </pic:blipFill>
+                  <pic:spPr bwMode="auto">
+                    <a:xfrm>
+                      <a:off x="0" y="0"/>
+                      <a:ext cx="3713377" cy="2830018"/>
+                    </a:xfrm>
+                    <a:prstGeom prst="rect">
+                      <a:avLst/>
+                    </a:prstGeom>
+                    <a:noFill/>
+                    <a:ln>
+                      <a:noFill/>
+                    </a:ln>
+                  </pic:spPr>
+                </pic:pic>
+              </a:graphicData>
+            </a:graphic>
+          </wp:inline>
+        </w:drawing>
+      </w:r>
+    </w:p>
+    <w:p>
+      <w:pPr>
+        <w:tabs>
+          <w:tab w:val="left" w:pos="1851"/>
+        </w:tabs>
+        <w:jc w:val="center"/>
+        <w:rPr>
+          <w:rFonts w:ascii="Times New Roman" w:hAnsi="Times New Roman" w:cs="Times New Roman"/>
+          <w:sz w:val="28"/>
+          <w:szCs w:val="28"/>
+        </w:rPr>
+      </w:pPr>
+      <w:r>
+        <w:rPr>
+          <w:rFonts w:ascii="Times New Roman" w:hAnsi="Times New Roman" w:cs="Times New Roman"/>
+          <w:sz w:val="28"/>
+          <w:szCs w:val="28"/>
+        </w:rPr>
+        <w:lastRenderedPageBreak/>
+        <w:t xml:space="preserve">Figure 2: Normalized Profit and Loss as a function </w:t>
+      </w:r>
+      <w:proofErr w:type="gramStart"/>
+      <w:r>
+        <w:rPr>
+          <w:rFonts w:ascii="Times New Roman" w:hAnsi="Times New Roman" w:cs="Times New Roman"/>
+          <w:sz w:val="28"/>
+          <w:szCs w:val="28"/>
+        </w:rPr>
+        <w:t>returns</w:t>
+      </w:r>
+      <w:proofErr w:type="gramEnd"/>
+    </w:p>
+    <w:p>
+      <w:pPr>
+        <w:tabs>
+          <w:tab w:val="left" w:pos="1851"/>
+        </w:tabs>
+        <w:rPr>
+          <w:rFonts w:ascii="Times New Roman" w:hAnsi="Times New Roman" w:cs="Times New Roman"/>
+          <w:b/>
+          <w:bCs/>
+          <w:sz w:val="36"/>
+          <w:szCs w:val="36"/>
+        </w:rPr>
+      </w:pPr>
+    </w:p>
+    <w:p>
+      <w:pPr>
+        <w:tabs>
+          <w:tab w:val="left" w:pos="1851"/>
+        </w:tabs>
+        <w:rPr>
+          <w:rFonts w:ascii="Times New Roman" w:hAnsi="Times New Roman" w:cs="Times New Roman"/>
+          <w:b/>
+          <w:bCs/>
+          <w:sz w:val="36"/>
+          <w:szCs w:val="36"/>
+        </w:rPr>
+      </w:pPr>
+      <w:r>
+        <w:rPr>
+          <w:rFonts w:ascii="Times New Roman" w:hAnsi="Times New Roman" w:cs="Times New Roman"/>
+          <w:b/>
+          <w:bCs/>
+          <w:sz w:val="36"/>
+          <w:szCs w:val="36"/>
+        </w:rPr>
+        <w:t>5.</w:t>
+      </w:r>
+      <w:r>
+        <w:rPr>
+          <w:rFonts w:ascii="Times New Roman" w:hAnsi="Times New Roman" w:cs="Times New Roman"/>
+          <w:b/>
+          <w:bCs/>
+          <w:sz w:val="36"/>
+          <w:szCs w:val="36"/>
+        </w:rPr>
+        <w:t xml:space="preserve">      </w:t>
+      </w:r>
+      <w:r>
+        <w:rPr>
+          <w:rFonts w:ascii="Times New Roman" w:hAnsi="Times New Roman" w:cs="Times New Roman"/>
+          <w:b/>
+          <w:bCs/>
+          <w:sz w:val="36"/>
+          <w:szCs w:val="36"/>
+        </w:rPr>
+        <w:t>Conclusion</w:t>
+      </w:r>
+      <w:r>
+        <w:rPr>
+          <w:rFonts w:ascii="Times New Roman" w:hAnsi="Times New Roman" w:cs="Times New Roman"/>
+          <w:sz w:val="32"/>
+          <w:szCs w:val="32"/>
+        </w:rPr>
+        <w:br/>
+      </w:r>
+      <w:r>
+        <w:rPr>
+          <w:rFonts w:ascii="Times New Roman" w:hAnsi="Times New Roman" w:cs="Times New Roman"/>
+          <w:sz w:val="28"/>
+          <w:szCs w:val="28"/>
+        </w:rPr>
+        <w:t>In conclusion, our article presents a comprehensive analysis of market dynamics using a simulator that generates synthetic data mimicking limit order books and market making strategies. Through extensive testing of metrics like trade flow imbalance and order book imbalance across different parameter settings such as window size and depth levels, we gained valuable insights into market behavior and liquidity dynamics.</w:t>
+      </w:r>
+    </w:p>
+    <w:p>
+      <w:pPr>
+        <w:rPr>
+          <w:rFonts w:ascii="Times New Roman" w:hAnsi="Times New Roman" w:cs="Times New Roman"/>
+          <w:sz w:val="28"/>
+          <w:szCs w:val="28"/>
+        </w:rPr>
+      </w:pPr>
+      <w:r>
+        <w:rPr>
+          <w:rFonts w:ascii="Times New Roman" w:hAnsi="Times New Roman" w:cs="Times New Roman"/>
+          <w:sz w:val="28"/>
+          <w:szCs w:val="28"/>
+        </w:rPr>
+        <w:t>Moreover, our investigation into the cross-impact of other stocks further enriched our understanding of how interrelated assets influence pricing and trading strategies. By simulating market maker activities and</w:t>
+      </w:r>
+      <w:r>
+        <w:rPr>
+          <w:rFonts w:ascii="Times New Roman" w:hAnsi="Times New Roman" w:cs="Times New Roman"/>
+          <w:sz w:val="28"/>
+          <w:szCs w:val="28"/>
+        </w:rPr>
+        <w:t xml:space="preserve"> imitating</w:t>
+      </w:r>
+      <w:r>
+        <w:rPr>
+          <w:rFonts w:ascii="Times New Roman" w:hAnsi="Times New Roman" w:cs="Times New Roman"/>
+          <w:sz w:val="28"/>
+          <w:szCs w:val="28"/>
+        </w:rPr>
+        <w:t xml:space="preserve"> </w:t>
+      </w:r>
+      <w:r>
+        <w:rPr>
+          <w:rFonts w:ascii="Times New Roman" w:hAnsi="Times New Roman" w:cs="Times New Roman"/>
+          <w:sz w:val="28"/>
+          <w:szCs w:val="28"/>
+        </w:rPr>
+        <w:t xml:space="preserve">of </w:t>
+      </w:r>
+      <w:r>
+        <w:rPr>
+          <w:rFonts w:ascii="Times New Roman" w:hAnsi="Times New Roman" w:cs="Times New Roman"/>
+          <w:sz w:val="28"/>
+          <w:szCs w:val="28"/>
+        </w:rPr>
+        <w:t>calculating profit and loss scenarios.</w:t>
+      </w:r>
+    </w:p>
+    <w:p>
+      <w:pPr>
+        <w:rPr>
+          <w:rFonts w:ascii="Times New Roman" w:hAnsi="Times New Roman" w:cs="Times New Roman"/>
+          <w:sz w:val="32"/>
+          <w:szCs w:val="32"/>
+        </w:rPr>
+      </w:pPr>
+      <w:r>
+        <w:rPr>
+          <w:rFonts w:ascii="Times New Roman" w:hAnsi="Times New Roman" w:cs="Times New Roman"/>
+          <w:vanish/>
+          <w:sz w:val="32"/>
+          <w:szCs w:val="32"/>
+        </w:rPr>
+        <w:t>Начало формы</w:t>
+      </w:r>
+    </w:p>
+    <w:p>
+      <w:pPr>
+        <w:rPr>
+          <w:rFonts w:ascii="Times New Roman" w:hAnsi="Times New Roman" w:cs="Times New Roman"/>
+          <w:sz w:val="32"/>
+          <w:szCs w:val="32"/>
+        </w:rPr>
+      </w:pPr>
+    </w:p>
+    <w:p>
+      <w:pPr>
+        <w:rPr>
+          <w:rFonts w:ascii="Times New Roman" w:hAnsi="Times New Roman" w:cs="Times New Roman"/>
+          <w:sz w:val="32"/>
+          <w:szCs w:val="32"/>
+        </w:rPr>
+      </w:pPr>
+    </w:p>
+    <w:p>
+      <w:pPr>
+        <w:rPr>
+          <w:rFonts w:ascii="Times New Roman" w:hAnsi="Times New Roman" w:cs="Times New Roman"/>
+          <w:sz w:val="32"/>
+          <w:szCs w:val="32"/>
+        </w:rPr>
+      </w:pPr>
+    </w:p>
+    <w:p>
+      <w:pPr>
+        <w:rPr>
+          <w:rFonts w:ascii="Times New Roman" w:hAnsi="Times New Roman" w:cs="Times New Roman"/>
+          <w:sz w:val="32"/>
+          <w:szCs w:val="32"/>
+        </w:rPr>
+      </w:pPr>
+    </w:p>
+    <w:p>
+      <w:pPr>
+        <w:rPr>
+          <w:rFonts w:ascii="Times New Roman" w:hAnsi="Times New Roman" w:cs="Times New Roman"/>
+          <w:sz w:val="32"/>
+          <w:szCs w:val="32"/>
+        </w:rPr>
+      </w:pPr>
+    </w:p>
+    <w:p>
+      <w:pPr>
+        <w:rPr>
+          <w:rFonts w:ascii="Times New Roman" w:hAnsi="Times New Roman" w:cs="Times New Roman"/>
+          <w:sz w:val="32"/>
+          <w:szCs w:val="32"/>
+        </w:rPr>
+      </w:pPr>
+    </w:p>
+    <w:p>
+      <w:pPr>
+        <w:rPr>
+          <w:rFonts w:ascii="Times New Roman" w:hAnsi="Times New Roman" w:cs="Times New Roman"/>
+          <w:sz w:val="32"/>
+          <w:szCs w:val="32"/>
+        </w:rPr>
+      </w:pPr>
+    </w:p>
+    <w:p>
+      <w:pPr>
+        <w:rPr>
+          <w:rFonts w:ascii="Times New Roman" w:hAnsi="Times New Roman" w:cs="Times New Roman"/>
+          <w:sz w:val="32"/>
+          <w:szCs w:val="32"/>
+        </w:rPr>
+      </w:pPr>
+    </w:p>
+    <w:p>
+      <w:pPr>
+        <w:rPr>
+          <w:rFonts w:ascii="Times New Roman" w:hAnsi="Times New Roman" w:cs="Times New Roman"/>
+          <w:vanish/>
+          <w:sz w:val="32"/>
+          <w:szCs w:val="32"/>
+        </w:rPr>
+      </w:pPr>
     </w:p>
     <w:p>
       <w:pPr>
@@ -11682,7 +11885,7 @@
           <w:szCs w:val="36"/>
         </w:rPr>
       </w:pPr>
-      <w:bookmarkStart w:id="9" w:name="_Toc161948780"/>
+      <w:bookmarkStart w:id="9" w:name="_Toc162280964"/>
       <w:r>
         <w:rPr>
           <w:rFonts w:ascii="Times New Roman" w:hAnsi="Times New Roman" w:cs="Times New Roman"/>
@@ -11692,40 +11895,8 @@
           <w:sz w:val="36"/>
           <w:szCs w:val="36"/>
         </w:rPr>
-        <w:t>4</w:t>
-      </w:r>
-      <w:r>
-        <w:rPr>
-          <w:rFonts w:ascii="Times New Roman" w:hAnsi="Times New Roman" w:cs="Times New Roman"/>
-          <w:b/>
-          <w:bCs/>
-          <w:color w:val="auto"/>
-          <w:sz w:val="36"/>
-          <w:szCs w:val="36"/>
-        </w:rPr>
-        <w:t>.</w:t>
-      </w:r>
-      <w:r>
-        <w:rPr>
-          <w:rFonts w:ascii="Times New Roman" w:hAnsi="Times New Roman" w:cs="Times New Roman"/>
-          <w:b/>
-          <w:bCs/>
-          <w:color w:val="auto"/>
-          <w:sz w:val="36"/>
-          <w:szCs w:val="36"/>
-        </w:rPr>
-        <w:tab/>
-      </w:r>
-      <w:r>
-        <w:rPr>
-          <w:rFonts w:ascii="Times New Roman" w:hAnsi="Times New Roman" w:cs="Times New Roman"/>
-          <w:b/>
-          <w:bCs/>
-          <w:color w:val="auto"/>
-          <w:sz w:val="36"/>
-          <w:szCs w:val="36"/>
-        </w:rPr>
-        <w:t xml:space="preserve"> Forecasting future returns</w:t>
+        <w:lastRenderedPageBreak/>
+        <w:t>References</w:t>
       </w:r>
       <w:bookmarkEnd w:id="9"/>
     </w:p>
@@ -11737,6 +11908,66 @@
           <w:szCs w:val="28"/>
         </w:rPr>
       </w:pPr>
+      <w:r>
+        <w:rPr>
+          <w:rFonts w:ascii="Times New Roman" w:hAnsi="Times New Roman" w:cs="Times New Roman"/>
+          <w:sz w:val="28"/>
+          <w:szCs w:val="28"/>
+        </w:rPr>
+        <w:t>[1]</w:t>
+      </w:r>
+      <w:r>
+        <w:rPr>
+          <w:rFonts w:ascii="Times New Roman" w:hAnsi="Times New Roman" w:cs="Times New Roman"/>
+          <w:sz w:val="28"/>
+          <w:szCs w:val="28"/>
+        </w:rPr>
+        <w:t xml:space="preserve"> Jakob Albers, Mihai </w:t>
+      </w:r>
+      <w:proofErr w:type="spellStart"/>
+      <w:r>
+        <w:rPr>
+          <w:rFonts w:ascii="Times New Roman" w:hAnsi="Times New Roman" w:cs="Times New Roman"/>
+          <w:sz w:val="28"/>
+          <w:szCs w:val="28"/>
+        </w:rPr>
+        <w:t>Cucuringu</w:t>
+      </w:r>
+      <w:proofErr w:type="spellEnd"/>
+      <w:r>
+        <w:rPr>
+          <w:rFonts w:ascii="Times New Roman" w:hAnsi="Times New Roman" w:cs="Times New Roman"/>
+          <w:sz w:val="28"/>
+          <w:szCs w:val="28"/>
+        </w:rPr>
+        <w:t xml:space="preserve">, Sam Howison, Alexander Y. </w:t>
+      </w:r>
+      <w:proofErr w:type="spellStart"/>
+      <w:r>
+        <w:rPr>
+          <w:rFonts w:ascii="Times New Roman" w:hAnsi="Times New Roman" w:cs="Times New Roman"/>
+          <w:sz w:val="28"/>
+          <w:szCs w:val="28"/>
+        </w:rPr>
+        <w:t>Shestopalof</w:t>
+      </w:r>
+      <w:proofErr w:type="spellEnd"/>
+      <w:r>
+        <w:rPr>
+          <w:rFonts w:ascii="Times New Roman" w:hAnsi="Times New Roman" w:cs="Times New Roman"/>
+          <w:sz w:val="28"/>
+          <w:szCs w:val="28"/>
+        </w:rPr>
+        <w:t>.</w:t>
+      </w:r>
+      <w:r>
+        <w:rPr>
+          <w:rFonts w:ascii="Times New Roman" w:hAnsi="Times New Roman" w:cs="Times New Roman"/>
+          <w:sz w:val="28"/>
+          <w:szCs w:val="28"/>
+        </w:rPr>
+        <w:t xml:space="preserve"> Fragmentation, Price Formation, and Cross-Impact in Bitcoin Markets</w:t>
+      </w:r>
     </w:p>
     <w:p>
       <w:pPr>
@@ -11746,6 +11977,76 @@
           <w:szCs w:val="28"/>
         </w:rPr>
       </w:pPr>
+      <w:r>
+        <w:rPr>
+          <w:rFonts w:ascii="Times New Roman" w:hAnsi="Times New Roman" w:cs="Times New Roman"/>
+          <w:sz w:val="28"/>
+          <w:szCs w:val="28"/>
+        </w:rPr>
+        <w:t>[2]</w:t>
+      </w:r>
+      <w:r>
+        <w:rPr>
+          <w:rFonts w:ascii="Times New Roman" w:hAnsi="Times New Roman" w:cs="Times New Roman"/>
+          <w:sz w:val="28"/>
+          <w:szCs w:val="28"/>
+        </w:rPr>
+        <w:t xml:space="preserve"> Rama </w:t>
+      </w:r>
+      <w:proofErr w:type="spellStart"/>
+      <w:r>
+        <w:rPr>
+          <w:rFonts w:ascii="Times New Roman" w:hAnsi="Times New Roman" w:cs="Times New Roman"/>
+          <w:sz w:val="28"/>
+          <w:szCs w:val="28"/>
+        </w:rPr>
+        <w:t>Cont</w:t>
+      </w:r>
+      <w:proofErr w:type="spellEnd"/>
+      <w:r>
+        <w:rPr>
+          <w:rFonts w:ascii="Times New Roman" w:hAnsi="Times New Roman" w:cs="Times New Roman"/>
+          <w:sz w:val="28"/>
+          <w:szCs w:val="28"/>
+        </w:rPr>
+        <w:t xml:space="preserve">, Arseniy </w:t>
+      </w:r>
+      <w:proofErr w:type="spellStart"/>
+      <w:r>
+        <w:rPr>
+          <w:rFonts w:ascii="Times New Roman" w:hAnsi="Times New Roman" w:cs="Times New Roman"/>
+          <w:sz w:val="28"/>
+          <w:szCs w:val="28"/>
+        </w:rPr>
+        <w:t>Kukanov</w:t>
+      </w:r>
+      <w:proofErr w:type="spellEnd"/>
+      <w:r>
+        <w:rPr>
+          <w:rFonts w:ascii="Times New Roman" w:hAnsi="Times New Roman" w:cs="Times New Roman"/>
+          <w:sz w:val="28"/>
+          <w:szCs w:val="28"/>
+        </w:rPr>
+        <w:t xml:space="preserve">, and Sasha </w:t>
+      </w:r>
+      <w:proofErr w:type="spellStart"/>
+      <w:r>
+        <w:rPr>
+          <w:rFonts w:ascii="Times New Roman" w:hAnsi="Times New Roman" w:cs="Times New Roman"/>
+          <w:sz w:val="28"/>
+          <w:szCs w:val="28"/>
+        </w:rPr>
+        <w:t>Stoikov</w:t>
+      </w:r>
+      <w:proofErr w:type="spellEnd"/>
+      <w:r>
+        <w:rPr>
+          <w:rFonts w:ascii="Times New Roman" w:hAnsi="Times New Roman" w:cs="Times New Roman"/>
+          <w:sz w:val="28"/>
+          <w:szCs w:val="28"/>
+        </w:rPr>
+        <w:t>. The price impact of order book events. Journal of financial econometrics, 12(1):47–88, 2014.</w:t>
+      </w:r>
     </w:p>
     <w:p>
       <w:pPr>
@@ -11755,6 +12056,32 @@
           <w:szCs w:val="28"/>
         </w:rPr>
       </w:pPr>
+      <w:r>
+        <w:rPr>
+          <w:rFonts w:ascii="Times New Roman" w:hAnsi="Times New Roman" w:cs="Times New Roman"/>
+          <w:sz w:val="28"/>
+          <w:szCs w:val="28"/>
+        </w:rPr>
+        <w:t xml:space="preserve">[3] Rama Cont. Mihai </w:t>
+      </w:r>
+      <w:proofErr w:type="spellStart"/>
+      <w:r>
+        <w:rPr>
+          <w:rFonts w:ascii="Times New Roman" w:hAnsi="Times New Roman" w:cs="Times New Roman"/>
+          <w:sz w:val="28"/>
+          <w:szCs w:val="28"/>
+        </w:rPr>
+        <w:t>Cucuringu</w:t>
+      </w:r>
+      <w:proofErr w:type="spellEnd"/>
+      <w:r>
+        <w:rPr>
+          <w:rFonts w:ascii="Times New Roman" w:hAnsi="Times New Roman" w:cs="Times New Roman"/>
+          <w:sz w:val="28"/>
+          <w:szCs w:val="28"/>
+        </w:rPr>
+        <w:t xml:space="preserve"> and Chao Zhang. Cross-Impact of Order Flow Imbalance in Equity Markets</w:t>
+      </w:r>
     </w:p>
     <w:p>
       <w:pPr>
@@ -11764,6 +12091,64 @@
           <w:szCs w:val="28"/>
         </w:rPr>
       </w:pPr>
+      <w:r>
+        <w:rPr>
+          <w:rFonts w:ascii="Times New Roman" w:hAnsi="Times New Roman" w:cs="Times New Roman"/>
+          <w:sz w:val="28"/>
+          <w:szCs w:val="28"/>
+        </w:rPr>
+        <w:t>[</w:t>
+      </w:r>
+      <w:r>
+        <w:rPr>
+          <w:rFonts w:ascii="Times New Roman" w:hAnsi="Times New Roman" w:cs="Times New Roman"/>
+          <w:sz w:val="28"/>
+          <w:szCs w:val="28"/>
+        </w:rPr>
+        <w:t>4</w:t>
+      </w:r>
+      <w:r>
+        <w:rPr>
+          <w:rFonts w:ascii="Times New Roman" w:hAnsi="Times New Roman" w:cs="Times New Roman"/>
+          <w:sz w:val="28"/>
+          <w:szCs w:val="28"/>
+        </w:rPr>
+        <w:t xml:space="preserve">] Michael Benzaquen, Iacopo Mastromatteo, Zoltan Eisler, and Jean-Philippe </w:t>
+      </w:r>
+      <w:proofErr w:type="spellStart"/>
+      <w:r>
+        <w:rPr>
+          <w:rFonts w:ascii="Times New Roman" w:hAnsi="Times New Roman" w:cs="Times New Roman"/>
+          <w:sz w:val="28"/>
+          <w:szCs w:val="28"/>
+        </w:rPr>
+        <w:t>Bouchaud</w:t>
+      </w:r>
+      <w:proofErr w:type="spellEnd"/>
+      <w:r>
+        <w:rPr>
+          <w:rFonts w:ascii="Times New Roman" w:hAnsi="Times New Roman" w:cs="Times New Roman"/>
+          <w:sz w:val="28"/>
+          <w:szCs w:val="28"/>
+        </w:rPr>
+        <w:t>. Dissecting cross-impact on stock markets: An empirical analysis. Journal of Statistical Mechanics: Theory and Experiment, 2017(2):023406, 2017. [</w:t>
+      </w:r>
+      <w:r>
+        <w:rPr>
+          <w:rFonts w:ascii="Times New Roman" w:hAnsi="Times New Roman" w:cs="Times New Roman"/>
+          <w:sz w:val="28"/>
+          <w:szCs w:val="28"/>
+        </w:rPr>
+        <w:t>5</w:t>
+      </w:r>
+      <w:r>
+        <w:rPr>
+          <w:rFonts w:ascii="Times New Roman" w:hAnsi="Times New Roman" w:cs="Times New Roman"/>
+          <w:sz w:val="28"/>
+          <w:szCs w:val="28"/>
+        </w:rPr>
+        <w:t>] Giuseppe Buccheri, Fulvio Corsi, and Stefano Peluso. High-frequency lead-lag effects and cross-asset linkages: a multi-asset lagged adjustment model. Journal of Business &amp; Economic Statistics, 39(3):605–621, 2021.</w:t>
+      </w:r>
     </w:p>
     <w:p>
       <w:pPr>
@@ -11773,6 +12158,84 @@
           <w:szCs w:val="28"/>
         </w:rPr>
       </w:pPr>
+      <w:r>
+        <w:rPr>
+          <w:rFonts w:ascii="Times New Roman" w:hAnsi="Times New Roman" w:cs="Times New Roman"/>
+          <w:sz w:val="28"/>
+          <w:szCs w:val="28"/>
+        </w:rPr>
+        <w:t>[</w:t>
+      </w:r>
+      <w:r>
+        <w:rPr>
+          <w:rFonts w:ascii="Times New Roman" w:hAnsi="Times New Roman" w:cs="Times New Roman"/>
+          <w:sz w:val="28"/>
+          <w:szCs w:val="28"/>
+        </w:rPr>
+        <w:t>6</w:t>
+      </w:r>
+      <w:r>
+        <w:rPr>
+          <w:rFonts w:ascii="Times New Roman" w:hAnsi="Times New Roman" w:cs="Times New Roman"/>
+          <w:sz w:val="28"/>
+          <w:szCs w:val="28"/>
+        </w:rPr>
+        <w:t xml:space="preserve">] Rama </w:t>
+      </w:r>
+      <w:proofErr w:type="spellStart"/>
+      <w:r>
+        <w:rPr>
+          <w:rFonts w:ascii="Times New Roman" w:hAnsi="Times New Roman" w:cs="Times New Roman"/>
+          <w:sz w:val="28"/>
+          <w:szCs w:val="28"/>
+        </w:rPr>
+        <w:t>Cont</w:t>
+      </w:r>
+      <w:proofErr w:type="spellEnd"/>
+      <w:r>
+        <w:rPr>
+          <w:rFonts w:ascii="Times New Roman" w:hAnsi="Times New Roman" w:cs="Times New Roman"/>
+          <w:sz w:val="28"/>
+          <w:szCs w:val="28"/>
+        </w:rPr>
+        <w:t xml:space="preserve">, Arseniy </w:t>
+      </w:r>
+      <w:proofErr w:type="spellStart"/>
+      <w:r>
+        <w:rPr>
+          <w:rFonts w:ascii="Times New Roman" w:hAnsi="Times New Roman" w:cs="Times New Roman"/>
+          <w:sz w:val="28"/>
+          <w:szCs w:val="28"/>
+        </w:rPr>
+        <w:t>Kukanov</w:t>
+      </w:r>
+      <w:proofErr w:type="spellEnd"/>
+      <w:r>
+        <w:rPr>
+          <w:rFonts w:ascii="Times New Roman" w:hAnsi="Times New Roman" w:cs="Times New Roman"/>
+          <w:sz w:val="28"/>
+          <w:szCs w:val="28"/>
+        </w:rPr>
+        <w:t xml:space="preserve">, and Sasha </w:t>
+      </w:r>
+      <w:proofErr w:type="spellStart"/>
+      <w:r>
+        <w:rPr>
+          <w:rFonts w:ascii="Times New Roman" w:hAnsi="Times New Roman" w:cs="Times New Roman"/>
+          <w:sz w:val="28"/>
+          <w:szCs w:val="28"/>
+        </w:rPr>
+        <w:t>Stoikov</w:t>
+      </w:r>
+      <w:proofErr w:type="spellEnd"/>
+      <w:r>
+        <w:rPr>
+          <w:rFonts w:ascii="Times New Roman" w:hAnsi="Times New Roman" w:cs="Times New Roman"/>
+          <w:sz w:val="28"/>
+          <w:szCs w:val="28"/>
+        </w:rPr>
+        <w:t xml:space="preserve">. The price impact of order book events. Journal of Financial Econometrics, 12(1):47–88, 2014. </w:t>
+      </w:r>
     </w:p>
     <w:p>
       <w:pPr>
@@ -11782,6 +12245,30 @@
           <w:szCs w:val="28"/>
         </w:rPr>
       </w:pPr>
+      <w:r>
+        <w:rPr>
+          <w:rFonts w:ascii="Times New Roman" w:hAnsi="Times New Roman" w:cs="Times New Roman"/>
+          <w:sz w:val="28"/>
+          <w:szCs w:val="28"/>
+        </w:rPr>
+        <w:t>[</w:t>
+      </w:r>
+      <w:r>
+        <w:rPr>
+          <w:rFonts w:ascii="Times New Roman" w:hAnsi="Times New Roman" w:cs="Times New Roman"/>
+          <w:sz w:val="28"/>
+          <w:szCs w:val="28"/>
+        </w:rPr>
+        <w:t>7</w:t>
+      </w:r>
+      <w:r>
+        <w:rPr>
+          <w:rFonts w:ascii="Times New Roman" w:hAnsi="Times New Roman" w:cs="Times New Roman"/>
+          <w:sz w:val="28"/>
+          <w:szCs w:val="28"/>
+        </w:rPr>
+        <w:t>] Fulvio Corsi. A simple approximate long-memory model of realized volatility. Journal of Financial Econometrics, 7(2):174–196, 2009</w:t>
+      </w:r>
     </w:p>
     <w:p>
       <w:pPr>
@@ -11791,6 +12278,66 @@
           <w:szCs w:val="28"/>
         </w:rPr>
       </w:pPr>
+      <w:r>
+        <w:rPr>
+          <w:rFonts w:ascii="Times New Roman" w:hAnsi="Times New Roman" w:cs="Times New Roman"/>
+          <w:sz w:val="28"/>
+          <w:szCs w:val="28"/>
+        </w:rPr>
+        <w:t>[</w:t>
+      </w:r>
+      <w:r>
+        <w:rPr>
+          <w:rFonts w:ascii="Times New Roman" w:hAnsi="Times New Roman" w:cs="Times New Roman"/>
+          <w:sz w:val="28"/>
+          <w:szCs w:val="28"/>
+        </w:rPr>
+        <w:t>8</w:t>
+      </w:r>
+      <w:r>
+        <w:rPr>
+          <w:rFonts w:ascii="Times New Roman" w:hAnsi="Times New Roman" w:cs="Times New Roman"/>
+          <w:sz w:val="28"/>
+          <w:szCs w:val="28"/>
+        </w:rPr>
+        <w:t xml:space="preserve">] Nikolaus </w:t>
+      </w:r>
+      <w:proofErr w:type="spellStart"/>
+      <w:r>
+        <w:rPr>
+          <w:rFonts w:ascii="Times New Roman" w:hAnsi="Times New Roman" w:cs="Times New Roman"/>
+          <w:sz w:val="28"/>
+          <w:szCs w:val="28"/>
+        </w:rPr>
+        <w:t>Hautsch</w:t>
+      </w:r>
+      <w:proofErr w:type="spellEnd"/>
+      <w:r>
+        <w:rPr>
+          <w:rFonts w:ascii="Times New Roman" w:hAnsi="Times New Roman" w:cs="Times New Roman"/>
+          <w:sz w:val="28"/>
+          <w:szCs w:val="28"/>
+        </w:rPr>
+        <w:t xml:space="preserve"> and </w:t>
+      </w:r>
+      <w:proofErr w:type="spellStart"/>
+      <w:r>
+        <w:rPr>
+          <w:rFonts w:ascii="Times New Roman" w:hAnsi="Times New Roman" w:cs="Times New Roman"/>
+          <w:sz w:val="28"/>
+          <w:szCs w:val="28"/>
+        </w:rPr>
+        <w:t>Ruihong</w:t>
+      </w:r>
+      <w:proofErr w:type="spellEnd"/>
+      <w:r>
+        <w:rPr>
+          <w:rFonts w:ascii="Times New Roman" w:hAnsi="Times New Roman" w:cs="Times New Roman"/>
+          <w:sz w:val="28"/>
+          <w:szCs w:val="28"/>
+        </w:rPr>
+        <w:t xml:space="preserve"> Huang. The market impact of a limit order. Journal of Economic Dynamics and Control, 36(4):501–522, 2012. </w:t>
+      </w:r>
     </w:p>
     <w:p>
       <w:pPr>
@@ -11800,111 +12347,123 @@
           <w:szCs w:val="28"/>
         </w:rPr>
       </w:pPr>
+      <w:r>
+        <w:rPr>
+          <w:rFonts w:ascii="Times New Roman" w:hAnsi="Times New Roman" w:cs="Times New Roman"/>
+          <w:sz w:val="28"/>
+          <w:szCs w:val="28"/>
+        </w:rPr>
+        <w:t>[</w:t>
+      </w:r>
+      <w:r>
+        <w:rPr>
+          <w:rFonts w:ascii="Times New Roman" w:hAnsi="Times New Roman" w:cs="Times New Roman"/>
+          <w:sz w:val="28"/>
+          <w:szCs w:val="28"/>
+        </w:rPr>
+        <w:t>9</w:t>
+      </w:r>
+      <w:r>
+        <w:rPr>
+          <w:rFonts w:ascii="Times New Roman" w:hAnsi="Times New Roman" w:cs="Times New Roman"/>
+          <w:sz w:val="28"/>
+          <w:szCs w:val="28"/>
+        </w:rPr>
+        <w:t xml:space="preserve">] </w:t>
+      </w:r>
+      <w:proofErr w:type="spellStart"/>
+      <w:r>
+        <w:rPr>
+          <w:rFonts w:ascii="Times New Roman" w:hAnsi="Times New Roman" w:cs="Times New Roman"/>
+          <w:sz w:val="28"/>
+          <w:szCs w:val="28"/>
+        </w:rPr>
+        <w:t>Kewei</w:t>
+      </w:r>
+      <w:proofErr w:type="spellEnd"/>
+      <w:r>
+        <w:rPr>
+          <w:rFonts w:ascii="Times New Roman" w:hAnsi="Times New Roman" w:cs="Times New Roman"/>
+          <w:sz w:val="28"/>
+          <w:szCs w:val="28"/>
+        </w:rPr>
+        <w:t xml:space="preserve"> Hou. Industry information diffusion and the lead-lag effect in stock returns. Review of Financial Studies, 20(4):1113–1138, 2007.</w:t>
+      </w:r>
     </w:p>
     <w:p>
       <w:pPr>
-        <w:pStyle w:val="1"/>
-        <w:rPr>
-          <w:rFonts w:ascii="Times New Roman" w:hAnsi="Times New Roman" w:cs="Times New Roman"/>
-          <w:b/>
-          <w:bCs/>
-          <w:color w:val="auto"/>
-          <w:sz w:val="36"/>
-          <w:szCs w:val="36"/>
-        </w:rPr>
-      </w:pPr>
+        <w:rPr>
+          <w:rFonts w:ascii="Times New Roman" w:hAnsi="Times New Roman" w:cs="Times New Roman"/>
+          <w:sz w:val="28"/>
+          <w:szCs w:val="28"/>
+        </w:rPr>
+      </w:pPr>
+      <w:r>
+        <w:rPr>
+          <w:rFonts w:ascii="Times New Roman" w:hAnsi="Times New Roman" w:cs="Times New Roman"/>
+          <w:sz w:val="28"/>
+          <w:szCs w:val="28"/>
+        </w:rPr>
+        <w:t>[10</w:t>
+      </w:r>
+      <w:r>
+        <w:rPr>
+          <w:rFonts w:ascii="Times New Roman" w:hAnsi="Times New Roman" w:cs="Times New Roman"/>
+          <w:sz w:val="28"/>
+          <w:szCs w:val="28"/>
+        </w:rPr>
+        <w:t xml:space="preserve">] Petter N Kolm, Jeremy </w:t>
+      </w:r>
+      <w:proofErr w:type="spellStart"/>
+      <w:r>
+        <w:rPr>
+          <w:rFonts w:ascii="Times New Roman" w:hAnsi="Times New Roman" w:cs="Times New Roman"/>
+          <w:sz w:val="28"/>
+          <w:szCs w:val="28"/>
+        </w:rPr>
+        <w:t>Turiel</w:t>
+      </w:r>
+      <w:proofErr w:type="spellEnd"/>
+      <w:r>
+        <w:rPr>
+          <w:rFonts w:ascii="Times New Roman" w:hAnsi="Times New Roman" w:cs="Times New Roman"/>
+          <w:sz w:val="28"/>
+          <w:szCs w:val="28"/>
+        </w:rPr>
+        <w:t xml:space="preserve">, and Nicholas Westray. Deep order flow imbalance: Extracting alpha at multiple horizons from the limit order book. Mathematical Finance, to appear, 2023. </w:t>
+      </w:r>
     </w:p>
     <w:p>
       <w:pPr>
-        <w:pStyle w:val="1"/>
-        <w:rPr>
-          <w:rFonts w:ascii="Times New Roman" w:hAnsi="Times New Roman" w:cs="Times New Roman"/>
-          <w:b/>
-          <w:bCs/>
-          <w:color w:val="auto"/>
-          <w:sz w:val="36"/>
-          <w:szCs w:val="36"/>
-        </w:rPr>
-      </w:pPr>
-    </w:p>
-    <w:p>
-      <w:pPr>
-        <w:pStyle w:val="1"/>
-        <w:rPr>
-          <w:rFonts w:ascii="Times New Roman" w:hAnsi="Times New Roman" w:cs="Times New Roman"/>
-          <w:b/>
-          <w:bCs/>
-          <w:color w:val="auto"/>
-          <w:sz w:val="36"/>
-          <w:szCs w:val="36"/>
-        </w:rPr>
-      </w:pPr>
-    </w:p>
-    <w:p>
-      <w:pPr>
-        <w:pStyle w:val="1"/>
-        <w:rPr>
-          <w:rFonts w:ascii="Times New Roman" w:hAnsi="Times New Roman" w:cs="Times New Roman"/>
-          <w:b/>
-          <w:bCs/>
-          <w:color w:val="auto"/>
-          <w:sz w:val="36"/>
-          <w:szCs w:val="36"/>
-        </w:rPr>
-      </w:pPr>
-    </w:p>
-    <w:p/>
-    <w:p/>
-    <w:p>
-      <w:pPr>
-        <w:pStyle w:val="1"/>
-        <w:rPr>
-          <w:rFonts w:ascii="Times New Roman" w:hAnsi="Times New Roman" w:cs="Times New Roman"/>
-          <w:b/>
-          <w:bCs/>
-          <w:color w:val="auto"/>
-          <w:sz w:val="36"/>
-          <w:szCs w:val="36"/>
-        </w:rPr>
-      </w:pPr>
-      <w:bookmarkStart w:id="10" w:name="_Toc161948781"/>
-      <w:r>
-        <w:rPr>
-          <w:rFonts w:ascii="Times New Roman" w:hAnsi="Times New Roman" w:cs="Times New Roman"/>
-          <w:b/>
-          <w:bCs/>
-          <w:color w:val="auto"/>
-          <w:sz w:val="36"/>
-          <w:szCs w:val="36"/>
-        </w:rPr>
-        <w:lastRenderedPageBreak/>
-        <w:t>References</w:t>
-      </w:r>
-      <w:bookmarkEnd w:id="10"/>
-    </w:p>
-    <w:p>
-      <w:pPr>
-        <w:rPr>
-          <w:rFonts w:ascii="Times New Roman" w:hAnsi="Times New Roman" w:cs="Times New Roman"/>
-          <w:sz w:val="28"/>
-          <w:szCs w:val="28"/>
-        </w:rPr>
-      </w:pPr>
-      <w:r>
-        <w:rPr>
-          <w:rFonts w:ascii="Times New Roman" w:hAnsi="Times New Roman" w:cs="Times New Roman"/>
-          <w:sz w:val="28"/>
-          <w:szCs w:val="28"/>
-        </w:rPr>
-        <w:t>[1]</w:t>
-      </w:r>
-      <w:r>
-        <w:rPr>
-          <w:rFonts w:ascii="Times New Roman" w:hAnsi="Times New Roman" w:cs="Times New Roman"/>
-          <w:sz w:val="28"/>
-          <w:szCs w:val="28"/>
-        </w:rPr>
-        <w:t xml:space="preserve"> Jakob Albers, Mihai </w:t>
+        <w:rPr>
+          <w:rFonts w:ascii="Times New Roman" w:hAnsi="Times New Roman" w:cs="Times New Roman"/>
+          <w:sz w:val="28"/>
+          <w:szCs w:val="28"/>
+        </w:rPr>
+      </w:pPr>
+      <w:r>
+        <w:rPr>
+          <w:rFonts w:ascii="Times New Roman" w:hAnsi="Times New Roman" w:cs="Times New Roman"/>
+          <w:sz w:val="28"/>
+          <w:szCs w:val="28"/>
+        </w:rPr>
+        <w:t>[</w:t>
+      </w:r>
+      <w:r>
+        <w:rPr>
+          <w:rFonts w:ascii="Times New Roman" w:hAnsi="Times New Roman" w:cs="Times New Roman"/>
+          <w:sz w:val="28"/>
+          <w:szCs w:val="28"/>
+        </w:rPr>
+        <w:t>11</w:t>
+      </w:r>
+      <w:r>
+        <w:rPr>
+          <w:rFonts w:ascii="Times New Roman" w:hAnsi="Times New Roman" w:cs="Times New Roman"/>
+          <w:sz w:val="28"/>
+          <w:szCs w:val="28"/>
+        </w:rPr>
+        <w:t xml:space="preserve">] Christopher Krauss, Xuan Anh Do, and Nicolas Huck. Deep neural networks, </w:t>
       </w:r>
       <w:proofErr w:type="spellStart"/>
       <w:r>
@@ -11913,7 +12472,7 @@
           <w:sz w:val="28"/>
           <w:szCs w:val="28"/>
         </w:rPr>
-        <w:t>Cucuringu</w:t>
+        <w:t>gradientboosted</w:t>
       </w:r>
       <w:proofErr w:type="spellEnd"/>
       <w:r>
@@ -11922,147 +12481,7 @@
           <w:sz w:val="28"/>
           <w:szCs w:val="28"/>
         </w:rPr>
-        <w:t xml:space="preserve">, Sam Howison, Alexander Y. </w:t>
-      </w:r>
-      <w:proofErr w:type="spellStart"/>
-      <w:r>
-        <w:rPr>
-          <w:rFonts w:ascii="Times New Roman" w:hAnsi="Times New Roman" w:cs="Times New Roman"/>
-          <w:sz w:val="28"/>
-          <w:szCs w:val="28"/>
-        </w:rPr>
-        <w:t>Shestopalof</w:t>
-      </w:r>
-      <w:proofErr w:type="spellEnd"/>
-      <w:r>
-        <w:rPr>
-          <w:rFonts w:ascii="Times New Roman" w:hAnsi="Times New Roman" w:cs="Times New Roman"/>
-          <w:sz w:val="28"/>
-          <w:szCs w:val="28"/>
-        </w:rPr>
-        <w:t>.</w:t>
-      </w:r>
-      <w:r>
-        <w:rPr>
-          <w:rFonts w:ascii="Times New Roman" w:hAnsi="Times New Roman" w:cs="Times New Roman"/>
-          <w:sz w:val="28"/>
-          <w:szCs w:val="28"/>
-        </w:rPr>
-        <w:t xml:space="preserve"> Fragmentation, Price Formation, and Cross-Impact in Bitcoin Markets</w:t>
-      </w:r>
-    </w:p>
-    <w:p>
-      <w:pPr>
-        <w:rPr>
-          <w:rFonts w:ascii="Times New Roman" w:hAnsi="Times New Roman" w:cs="Times New Roman"/>
-          <w:sz w:val="28"/>
-          <w:szCs w:val="28"/>
-        </w:rPr>
-      </w:pPr>
-      <w:r>
-        <w:rPr>
-          <w:rFonts w:ascii="Times New Roman" w:hAnsi="Times New Roman" w:cs="Times New Roman"/>
-          <w:sz w:val="28"/>
-          <w:szCs w:val="28"/>
-        </w:rPr>
-        <w:t>[2]</w:t>
-      </w:r>
-      <w:r>
-        <w:rPr>
-          <w:rFonts w:ascii="Times New Roman" w:hAnsi="Times New Roman" w:cs="Times New Roman"/>
-          <w:sz w:val="28"/>
-          <w:szCs w:val="28"/>
-        </w:rPr>
-        <w:t xml:space="preserve"> Rama </w:t>
-      </w:r>
-      <w:proofErr w:type="spellStart"/>
-      <w:r>
-        <w:rPr>
-          <w:rFonts w:ascii="Times New Roman" w:hAnsi="Times New Roman" w:cs="Times New Roman"/>
-          <w:sz w:val="28"/>
-          <w:szCs w:val="28"/>
-        </w:rPr>
-        <w:t>Cont</w:t>
-      </w:r>
-      <w:proofErr w:type="spellEnd"/>
-      <w:r>
-        <w:rPr>
-          <w:rFonts w:ascii="Times New Roman" w:hAnsi="Times New Roman" w:cs="Times New Roman"/>
-          <w:sz w:val="28"/>
-          <w:szCs w:val="28"/>
-        </w:rPr>
-        <w:t xml:space="preserve">, Arseniy </w:t>
-      </w:r>
-      <w:proofErr w:type="spellStart"/>
-      <w:r>
-        <w:rPr>
-          <w:rFonts w:ascii="Times New Roman" w:hAnsi="Times New Roman" w:cs="Times New Roman"/>
-          <w:sz w:val="28"/>
-          <w:szCs w:val="28"/>
-        </w:rPr>
-        <w:t>Kukanov</w:t>
-      </w:r>
-      <w:proofErr w:type="spellEnd"/>
-      <w:r>
-        <w:rPr>
-          <w:rFonts w:ascii="Times New Roman" w:hAnsi="Times New Roman" w:cs="Times New Roman"/>
-          <w:sz w:val="28"/>
-          <w:szCs w:val="28"/>
-        </w:rPr>
-        <w:t xml:space="preserve">, and Sasha </w:t>
-      </w:r>
-      <w:proofErr w:type="spellStart"/>
-      <w:r>
-        <w:rPr>
-          <w:rFonts w:ascii="Times New Roman" w:hAnsi="Times New Roman" w:cs="Times New Roman"/>
-          <w:sz w:val="28"/>
-          <w:szCs w:val="28"/>
-        </w:rPr>
-        <w:t>Stoikov</w:t>
-      </w:r>
-      <w:proofErr w:type="spellEnd"/>
-      <w:r>
-        <w:rPr>
-          <w:rFonts w:ascii="Times New Roman" w:hAnsi="Times New Roman" w:cs="Times New Roman"/>
-          <w:sz w:val="28"/>
-          <w:szCs w:val="28"/>
-        </w:rPr>
-        <w:t>. The price impact of order book events. Journal of financial econometrics, 12(1):47–88, 2014.</w:t>
-      </w:r>
-    </w:p>
-    <w:p>
-      <w:pPr>
-        <w:rPr>
-          <w:rFonts w:ascii="Times New Roman" w:hAnsi="Times New Roman" w:cs="Times New Roman"/>
-          <w:sz w:val="28"/>
-          <w:szCs w:val="28"/>
-        </w:rPr>
-      </w:pPr>
-      <w:r>
-        <w:rPr>
-          <w:rFonts w:ascii="Times New Roman" w:hAnsi="Times New Roman" w:cs="Times New Roman"/>
-          <w:sz w:val="28"/>
-          <w:szCs w:val="28"/>
-        </w:rPr>
-        <w:t xml:space="preserve">[3] Rama Cont. Mihai </w:t>
-      </w:r>
-      <w:proofErr w:type="spellStart"/>
-      <w:r>
-        <w:rPr>
-          <w:rFonts w:ascii="Times New Roman" w:hAnsi="Times New Roman" w:cs="Times New Roman"/>
-          <w:sz w:val="28"/>
-          <w:szCs w:val="28"/>
-        </w:rPr>
-        <w:t>Cucuringu</w:t>
-      </w:r>
-      <w:proofErr w:type="spellEnd"/>
-      <w:r>
-        <w:rPr>
-          <w:rFonts w:ascii="Times New Roman" w:hAnsi="Times New Roman" w:cs="Times New Roman"/>
-          <w:sz w:val="28"/>
-          <w:szCs w:val="28"/>
-        </w:rPr>
-        <w:t xml:space="preserve"> and Chao Zhang. Cross-Impact of Order Flow Imbalance in Equity Markets</w:t>
+        <w:t xml:space="preserve"> trees, random forests: Statistical arbitrage on the S&amp;P 500. European Journal of Operational Research, 259(2):689–702, 2017.</w:t>
       </w:r>
     </w:p>
     <w:sectPr>
@@ -12075,7 +12494,7 @@
 </file>
 
 <file path=word/numbering.xml><?xml version="1.0" encoding="utf-8"?>
-<w:numbering xmlns:wpc="http://schemas.microsoft.com/office/word/2010/wordprocessingCanvas" xmlns:cx="http://schemas.microsoft.com/office/drawing/2014/chartex" xmlns:cx1="http://schemas.microsoft.com/office/drawing/2015/9/8/chartex" xmlns:cx2="http://schemas.microsoft.com/office/drawing/2015/10/21/chartex" xmlns:cx3="http://schemas.microsoft.com/office/drawing/2016/5/9/chartex" xmlns:cx4="http://schemas.microsoft.com/office/drawing/2016/5/10/chartex" xmlns:cx5="http://schemas.microsoft.com/office/drawing/2016/5/11/chartex" xmlns:cx6="http://schemas.microsoft.com/office/drawing/2016/5/12/chartex" xmlns:cx7="http://schemas.microsoft.com/office/drawing/2016/5/13/chartex" xmlns:cx8="http://schemas.microsoft.com/office/drawing/2016/5/14/chartex" xmlns:mc="http://schemas.openxmlformats.org/markup-compatibility/2006" xmlns:aink="http://schemas.microsoft.com/office/drawing/2016/ink" xmlns:am3d="http://schemas.microsoft.com/office/drawing/2017/model3d" xmlns:o="urn:schemas-microsoft-com:office:office" xmlns:oel="http://schemas.microsoft.com/office/2019/extlst" xmlns:r="http://schemas.openxmlformats.org/officeDocument/2006/relationships" xmlns:m="http://schemas.openxmlformats.org/officeDocument/2006/math" xmlns:v="urn:schemas-microsoft-com:vml" xmlns:wp14="http://schemas.microsoft.com/office/word/2010/wordprocessingDrawing" xmlns:wp="http://schemas.openxmlformats.org/drawingml/2006/wordprocessingDrawing" xmlns:w10="urn:schemas-microsoft-com:office:word" xmlns:w="http://schemas.openxmlformats.org/wordprocessingml/2006/main" xmlns:w14="http://schemas.microsoft.com/office/word/2010/wordml" xmlns:w15="http://schemas.microsoft.com/office/word/2012/wordml" xmlns:w16cex="http://schemas.microsoft.com/office/word/2018/wordml/cex" xmlns:w16cid="http://schemas.microsoft.com/office/word/2016/wordml/cid" xmlns:w16="http://schemas.microsoft.com/office/word/2018/wordml" xmlns:w16sdtdh="http://schemas.microsoft.com/office/word/2020/wordml/sdtdatahash" xmlns:w16se="http://schemas.microsoft.com/office/word/2015/wordml/symex" xmlns:wpg="http://schemas.microsoft.com/office/word/2010/wordprocessingGroup" xmlns:wpi="http://schemas.microsoft.com/office/word/2010/wordprocessingInk" xmlns:wne="http://schemas.microsoft.com/office/word/2006/wordml" xmlns:wps="http://schemas.microsoft.com/office/word/2010/wordprocessingShape" mc:Ignorable="w14 w15 w16se w16cid w16 w16cex w16sdtdh wp14">
+<w:numbering xmlns:wpc="http://schemas.microsoft.com/office/word/2010/wordprocessingCanvas" xmlns:cx="http://schemas.microsoft.com/office/drawing/2014/chartex" xmlns:cx1="http://schemas.microsoft.com/office/drawing/2015/9/8/chartex" xmlns:cx2="http://schemas.microsoft.com/office/drawing/2015/10/21/chartex" xmlns:cx3="http://schemas.microsoft.com/office/drawing/2016/5/9/chartex" xmlns:cx4="http://schemas.microsoft.com/office/drawing/2016/5/10/chartex" xmlns:cx5="http://schemas.microsoft.com/office/drawing/2016/5/11/chartex" xmlns:cx6="http://schemas.microsoft.com/office/drawing/2016/5/12/chartex" xmlns:cx7="http://schemas.microsoft.com/office/drawing/2016/5/13/chartex" xmlns:cx8="http://schemas.microsoft.com/office/drawing/2016/5/14/chartex" xmlns:mc="http://schemas.openxmlformats.org/markup-compatibility/2006" xmlns:aink="http://schemas.microsoft.com/office/drawing/2016/ink" xmlns:am3d="http://schemas.microsoft.com/office/drawing/2017/model3d" xmlns:o="urn:schemas-microsoft-com:office:office" xmlns:oel="http://schemas.microsoft.com/office/2019/extlst" xmlns:r="http://schemas.openxmlformats.org/officeDocument/2006/relationships" xmlns:m="http://schemas.openxmlformats.org/officeDocument/2006/math" xmlns:v="urn:schemas-microsoft-com:vml" xmlns:wp14="http://schemas.microsoft.com/office/word/2010/wordprocessingDrawing" xmlns:wp="http://schemas.openxmlformats.org/drawingml/2006/wordprocessingDrawing" xmlns:w10="urn:schemas-microsoft-com:office:word" xmlns:w="http://schemas.openxmlformats.org/wordprocessingml/2006/main" xmlns:w14="http://schemas.microsoft.com/office/word/2010/wordml" xmlns:w15="http://schemas.microsoft.com/office/word/2012/wordml" xmlns:w16cex="http://schemas.microsoft.com/office/word/2018/wordml/cex" xmlns:w16cid="http://schemas.microsoft.com/office/word/2016/wordml/cid" xmlns:w16="http://schemas.microsoft.com/office/word/2018/wordml" xmlns:w16du="http://schemas.microsoft.com/office/word/2023/wordml/word16du" xmlns:w16sdtdh="http://schemas.microsoft.com/office/word/2020/wordml/sdtdatahash" xmlns:w16se="http://schemas.microsoft.com/office/word/2015/wordml/symex" xmlns:wpg="http://schemas.microsoft.com/office/word/2010/wordprocessingGroup" xmlns:wpi="http://schemas.microsoft.com/office/word/2010/wordprocessingInk" xmlns:wne="http://schemas.microsoft.com/office/word/2006/wordml" xmlns:wps="http://schemas.microsoft.com/office/word/2010/wordprocessingShape" mc:Ignorable="w14 w15 w16se w16cid w16 w16cex w16sdtdh w16du wp14">
   <w:abstractNum w:abstractNumId="0" w15:restartNumberingAfterBreak="0">
     <w:nsid w:val="089A39A8"/>
     <w:multiLevelType w:val="hybridMultilevel"/>
@@ -13408,7 +13827,7 @@
 </file>
 
 <file path=word/styles.xml><?xml version="1.0" encoding="utf-8"?>
-<w:styles xmlns:mc="http://schemas.openxmlformats.org/markup-compatibility/2006" xmlns:r="http://schemas.openxmlformats.org/officeDocument/2006/relationships" xmlns:w="http://schemas.openxmlformats.org/wordprocessingml/2006/main" xmlns:w14="http://schemas.microsoft.com/office/word/2010/wordml" xmlns:w15="http://schemas.microsoft.com/office/word/2012/wordml" xmlns:w16cex="http://schemas.microsoft.com/office/word/2018/wordml/cex" xmlns:w16cid="http://schemas.microsoft.com/office/word/2016/wordml/cid" xmlns:w16="http://schemas.microsoft.com/office/word/2018/wordml" xmlns:w16sdtdh="http://schemas.microsoft.com/office/word/2020/wordml/sdtdatahash" xmlns:w16se="http://schemas.microsoft.com/office/word/2015/wordml/symex" mc:Ignorable="w14 w15 w16se w16cid w16 w16cex w16sdtdh">
+<w:styles xmlns:mc="http://schemas.openxmlformats.org/markup-compatibility/2006" xmlns:r="http://schemas.openxmlformats.org/officeDocument/2006/relationships" xmlns:w="http://schemas.openxmlformats.org/wordprocessingml/2006/main" xmlns:w14="http://schemas.microsoft.com/office/word/2010/wordml" xmlns:w15="http://schemas.microsoft.com/office/word/2012/wordml" xmlns:w16cex="http://schemas.microsoft.com/office/word/2018/wordml/cex" xmlns:w16cid="http://schemas.microsoft.com/office/word/2016/wordml/cid" xmlns:w16="http://schemas.microsoft.com/office/word/2018/wordml" xmlns:w16du="http://schemas.microsoft.com/office/word/2023/wordml/word16du" xmlns:w16sdtdh="http://schemas.microsoft.com/office/word/2020/wordml/sdtdatahash" xmlns:w16se="http://schemas.microsoft.com/office/word/2015/wordml/symex" mc:Ignorable="w14 w15 w16se w16cid w16 w16cex w16sdtdh w16du">
   <w:docDefaults>
     <w:rPrDefault>
       <w:rPr>

</xml_diff>